<commit_message>
portal update, loading screen update
</commit_message>
<xml_diff>
--- a/Game/Programming_Implement_Plan.docx
+++ b/Game/Programming_Implement_Plan.docx
@@ -3913,35 +3913,6 @@
           <w:tab w:val="left" w:pos="838"/>
         </w:tabs>
         <w:rPr>
-          <w:color w:val="FFFF00"/>
-        </w:rPr>
-      </w:pPr>
-      <w:r>
-        <w:rPr>
-          <w:color w:val="FFFF00"/>
-        </w:rPr>
-        <w:t>sprites engine</w:t>
-      </w:r>
-      <w:r>
-        <w:rPr>
-          <w:color w:val="FFFF00"/>
-        </w:rPr>
-        <w:t xml:space="preserve">, </w:t>
-      </w:r>
-      <w:r>
-        <w:rPr>
-          <w:color w:val="FFFF00"/>
-        </w:rPr>
-        <w:t>smoke + fire</w:t>
-      </w:r>
-    </w:p>
-    <w:p>
-      <w:pPr>
-        <w:pStyle w:val="ListParagraph"/>
-        <w:tabs>
-          <w:tab w:val="left" w:pos="838"/>
-        </w:tabs>
-        <w:rPr>
           <w:color w:val="FF0000"/>
         </w:rPr>
       </w:pPr>
@@ -4355,78 +4326,9 @@
       <w:r>
         <w:rPr>
           <w:color w:val="FFFF00"/>
-          <w:spacing w:val="-5"/>
-        </w:rPr>
-        <w:t xml:space="preserve">Mouse </w:t>
-      </w:r>
-      <w:r>
-        <w:rPr>
-          <w:color w:val="FFFF00"/>
-          <w:spacing w:val="-5"/>
-        </w:rPr>
-        <w:t>Cursor</w:t>
-      </w:r>
-    </w:p>
-    <w:p>
-      <w:pPr>
-        <w:pStyle w:val="ListParagraph"/>
-        <w:numPr>
-          <w:ilvl w:val="0"/>
-          <w:numId w:val="1"/>
-        </w:numPr>
-        <w:tabs>
-          <w:tab w:val="left" w:pos="838"/>
-        </w:tabs>
-        <w:ind w:left="838" w:hanging="359"/>
-        <w:rPr>
-          <w:rFonts w:ascii="Wingdings" w:hAnsi="Wingdings"/>
-          <w:color w:val="FFFF00"/>
-        </w:rPr>
-      </w:pPr>
-      <w:r>
-        <w:rPr>
-          <w:color w:val="FFFF00"/>
           <w:spacing w:val="-2"/>
         </w:rPr>
         <w:t>Weather</w:t>
-      </w:r>
-    </w:p>
-    <w:p>
-      <w:pPr>
-        <w:pStyle w:val="ListParagraph"/>
-        <w:numPr>
-          <w:ilvl w:val="0"/>
-          <w:numId w:val="1"/>
-        </w:numPr>
-        <w:tabs>
-          <w:tab w:val="left" w:pos="838"/>
-        </w:tabs>
-        <w:ind w:left="838" w:hanging="359"/>
-        <w:rPr>
-          <w:rFonts w:ascii="Wingdings" w:hAnsi="Wingdings"/>
-          <w:color w:val="FFFF00"/>
-        </w:rPr>
-      </w:pPr>
-      <w:r>
-        <w:rPr>
-          <w:color w:val="FFFF00"/>
-          <w:spacing w:val="-2"/>
-        </w:rPr>
-        <w:t xml:space="preserve">Record </w:t>
-      </w:r>
-      <w:r>
-        <w:rPr>
-          <w:color w:val="FFFF00"/>
-          <w:spacing w:val="-2"/>
-        </w:rPr>
-        <w:t>v</w:t>
-      </w:r>
-      <w:r>
-        <w:rPr>
-          <w:color w:val="FFFF00"/>
-          <w:spacing w:val="-2"/>
-        </w:rPr>
-        <w:t>oice over Cutscenes</w:t>
       </w:r>
     </w:p>
     <w:p>
@@ -4560,6 +4462,9 @@
         <w:pStyle w:val="BodyText"/>
         <w:spacing w:before="9" w:line="213" w:lineRule="auto"/>
         <w:ind w:left="119" w:right="5141" w:firstLine="0"/>
+        <w:rPr>
+          <w:color w:val="00B050"/>
+        </w:rPr>
       </w:pPr>
       <w:r>
         <w:rPr>
@@ -4676,15 +4581,6 @@
           <w:color w:val="00B050"/>
         </w:rPr>
         <w:t xml:space="preserve"> </w:t>
-      </w:r>
-      <w:r>
-        <w:rPr>
-          <w:color w:val="000000" w:themeColor="text1"/>
-        </w:rPr>
-        <w:t xml:space="preserve">sound </w:t>
-      </w:r>
-      <w:r>
-        <w:t>when walk and shot stops each other.</w:t>
       </w:r>
     </w:p>
     <w:p>
@@ -4693,22 +4589,328 @@
         <w:spacing w:before="9" w:line="213" w:lineRule="auto"/>
         <w:ind w:left="119" w:right="5141" w:firstLine="0"/>
         <w:rPr>
+          <w:color w:val="00B050"/>
+        </w:rPr>
+      </w:pPr>
+    </w:p>
+    <w:p>
+      <w:pPr>
+        <w:pStyle w:val="BodyText"/>
+        <w:spacing w:before="9" w:line="213" w:lineRule="auto"/>
+        <w:ind w:left="119" w:right="5141" w:firstLine="0"/>
+        <w:rPr>
+          <w:b/>
+          <w:bCs/>
           <w:color w:val="000000" w:themeColor="text1"/>
         </w:rPr>
       </w:pPr>
       <w:r>
         <w:rPr>
+          <w:b/>
+          <w:bCs/>
           <w:color w:val="000000" w:themeColor="text1"/>
         </w:rPr>
-        <w:t>Delete enemy</w:t>
-      </w:r>
-    </w:p>
-    <w:p>
-      <w:pPr>
-        <w:pStyle w:val="Heading1"/>
-        <w:spacing w:before="212"/>
-        <w:ind w:left="0"/>
-      </w:pPr>
+        <w:t>ASK ANDREAS</w:t>
+      </w:r>
+    </w:p>
+    <w:p>
+      <w:pPr>
+        <w:pStyle w:val="ListParagraph"/>
+        <w:numPr>
+          <w:ilvl w:val="0"/>
+          <w:numId w:val="1"/>
+        </w:numPr>
+        <w:tabs>
+          <w:tab w:val="left" w:pos="838"/>
+        </w:tabs>
+        <w:ind w:left="838" w:hanging="359"/>
+        <w:rPr>
+          <w:rFonts w:ascii="Wingdings" w:hAnsi="Wingdings"/>
+          <w:color w:val="FF0000"/>
+        </w:rPr>
+      </w:pPr>
+      <w:r>
+        <w:rPr>
+          <w:color w:val="FF0000"/>
+          <w:spacing w:val="-5"/>
+        </w:rPr>
+        <w:t>Mouse Cursor</w:t>
+      </w:r>
+      <w:r>
+        <w:rPr>
+          <w:color w:val="FF0000"/>
+          <w:spacing w:val="-5"/>
+        </w:rPr>
+        <w:t xml:space="preserve">  properly</w:t>
+      </w:r>
+    </w:p>
+    <w:p>
+      <w:pPr>
+        <w:pStyle w:val="ListParagraph"/>
+        <w:numPr>
+          <w:ilvl w:val="0"/>
+          <w:numId w:val="1"/>
+        </w:numPr>
+        <w:tabs>
+          <w:tab w:val="left" w:pos="838"/>
+        </w:tabs>
+        <w:rPr>
+          <w:color w:val="FF0000"/>
+        </w:rPr>
+      </w:pPr>
+      <w:r>
+        <w:rPr>
+          <w:color w:val="FF0000"/>
+        </w:rPr>
+        <w:t>Dot cross angel between mouse and player V</w:t>
+      </w:r>
+    </w:p>
+    <w:p>
+      <w:pPr>
+        <w:pStyle w:val="ListParagraph"/>
+        <w:numPr>
+          <w:ilvl w:val="0"/>
+          <w:numId w:val="1"/>
+        </w:numPr>
+        <w:tabs>
+          <w:tab w:val="left" w:pos="838"/>
+        </w:tabs>
+        <w:ind w:left="838" w:hanging="359"/>
+        <w:rPr>
+          <w:rFonts w:ascii="Wingdings" w:hAnsi="Wingdings"/>
+          <w:color w:val="FF0000"/>
+        </w:rPr>
+      </w:pPr>
+      <w:r>
+        <w:rPr>
+          <w:color w:val="FF0000"/>
+        </w:rPr>
+        <w:t>Animation stop</w:t>
+      </w:r>
+      <w:r>
+        <w:rPr>
+          <w:color w:val="FF0000"/>
+        </w:rPr>
+        <w:t xml:space="preserve"> how to check that animation finished to play</w:t>
+      </w:r>
+    </w:p>
+    <w:p>
+      <w:pPr>
+        <w:pStyle w:val="ListParagraph"/>
+        <w:numPr>
+          <w:ilvl w:val="0"/>
+          <w:numId w:val="1"/>
+        </w:numPr>
+        <w:tabs>
+          <w:tab w:val="left" w:pos="838"/>
+        </w:tabs>
+        <w:rPr>
+          <w:color w:val="FF0000"/>
+        </w:rPr>
+      </w:pPr>
+      <w:r>
+        <w:rPr>
+          <w:color w:val="FF0000"/>
+        </w:rPr>
+        <w:t>sprites engine, smoke + fire</w:t>
+      </w:r>
+    </w:p>
+    <w:p>
+      <w:pPr>
+        <w:pStyle w:val="ListParagraph"/>
+        <w:numPr>
+          <w:ilvl w:val="0"/>
+          <w:numId w:val="1"/>
+        </w:numPr>
+        <w:tabs>
+          <w:tab w:val="left" w:pos="838"/>
+        </w:tabs>
+        <w:rPr>
+          <w:color w:val="FF0000"/>
+        </w:rPr>
+      </w:pPr>
+      <w:r>
+        <w:rPr>
+          <w:color w:val="FF0000"/>
+        </w:rPr>
+        <w:t xml:space="preserve">new line in text </w:t>
+      </w:r>
+      <w:r>
+        <w:rPr>
+          <w:color w:val="FF0000"/>
+        </w:rPr>
+        <w:t>?</w:t>
+      </w:r>
+    </w:p>
+    <w:p>
+      <w:pPr>
+        <w:pStyle w:val="ListParagraph"/>
+        <w:numPr>
+          <w:ilvl w:val="0"/>
+          <w:numId w:val="1"/>
+        </w:numPr>
+        <w:tabs>
+          <w:tab w:val="left" w:pos="838"/>
+        </w:tabs>
+        <w:rPr>
+          <w:color w:val="FF0000"/>
+        </w:rPr>
+      </w:pPr>
+      <w:r>
+        <w:rPr>
+          <w:color w:val="FF0000"/>
+        </w:rPr>
+        <w:t>objects loading in constructor or use some bool and load in init</w:t>
+      </w:r>
+      <w:r>
+        <w:rPr>
+          <w:color w:val="FF0000"/>
+        </w:rPr>
+        <w:t xml:space="preserve"> , to load properly when loading starts that’s why I used delete</w:t>
+      </w:r>
+      <w:r>
+        <w:rPr>
+          <w:color w:val="FF0000"/>
+        </w:rPr>
+        <w:t xml:space="preserve"> before</w:t>
+      </w:r>
+    </w:p>
+    <w:p>
+      <w:pPr>
+        <w:pStyle w:val="ListParagraph"/>
+        <w:numPr>
+          <w:ilvl w:val="0"/>
+          <w:numId w:val="1"/>
+        </w:numPr>
+        <w:tabs>
+          <w:tab w:val="left" w:pos="838"/>
+        </w:tabs>
+        <w:rPr>
+          <w:color w:val="FF0000"/>
+        </w:rPr>
+      </w:pPr>
+      <w:r>
+        <w:rPr>
+          <w:color w:val="FF0000"/>
+        </w:rPr>
+        <w:t>loading itself, how to do it before screen will loading spinning , why?</w:t>
+      </w:r>
+    </w:p>
+    <w:p>
+      <w:pPr>
+        <w:pStyle w:val="ListParagraph"/>
+        <w:numPr>
+          <w:ilvl w:val="0"/>
+          <w:numId w:val="1"/>
+        </w:numPr>
+        <w:tabs>
+          <w:tab w:val="left" w:pos="838"/>
+        </w:tabs>
+        <w:rPr>
+          <w:color w:val="FF0000"/>
+        </w:rPr>
+      </w:pPr>
+      <w:r>
+        <w:rPr>
+          <w:color w:val="FF0000"/>
+        </w:rPr>
+        <w:t>Constructor dialogBox</w:t>
+      </w:r>
+    </w:p>
+    <w:p>
+      <w:pPr>
+        <w:pStyle w:val="ListParagraph"/>
+        <w:numPr>
+          <w:ilvl w:val="0"/>
+          <w:numId w:val="1"/>
+        </w:numPr>
+        <w:tabs>
+          <w:tab w:val="left" w:pos="838"/>
+        </w:tabs>
+        <w:rPr>
+          <w:color w:val="FF0000"/>
+        </w:rPr>
+      </w:pPr>
+      <w:r>
+        <w:rPr>
+          <w:color w:val="FF0000"/>
+        </w:rPr>
+        <w:t>Why memory is not going down when killing enemies , debug Mode? Use Clone</w:t>
+      </w:r>
+      <w:r>
+        <w:rPr>
+          <w:color w:val="FF0000"/>
+        </w:rPr>
+        <w:t>?</w:t>
+      </w:r>
+      <w:r>
+        <w:rPr>
+          <w:color w:val="FF0000"/>
+        </w:rPr>
+        <w:t>?</w:t>
+      </w:r>
+      <w:r>
+        <w:rPr>
+          <w:color w:val="FF0000"/>
+        </w:rPr>
+        <w:t>?</w:t>
+      </w:r>
+    </w:p>
+    <w:p>
+      <w:pPr>
+        <w:pStyle w:val="ListParagraph"/>
+        <w:numPr>
+          <w:ilvl w:val="0"/>
+          <w:numId w:val="1"/>
+        </w:numPr>
+        <w:tabs>
+          <w:tab w:val="left" w:pos="838"/>
+        </w:tabs>
+        <w:rPr>
+          <w:color w:val="FF0000"/>
+        </w:rPr>
+      </w:pPr>
+      <w:r>
+        <w:rPr>
+          <w:color w:val="FF0000"/>
+        </w:rPr>
+        <w:t>If I delete localPortal Var?</w:t>
+      </w:r>
+    </w:p>
+    <w:p>
+      <w:pPr>
+        <w:tabs>
+          <w:tab w:val="left" w:pos="838"/>
+        </w:tabs>
+        <w:ind w:left="479"/>
+        <w:rPr>
+          <w:color w:val="FF0000"/>
+        </w:rPr>
+      </w:pPr>
+    </w:p>
+    <w:p>
+      <w:pPr>
+        <w:pStyle w:val="BodyText"/>
+        <w:spacing w:before="9" w:line="213" w:lineRule="auto"/>
+        <w:ind w:left="119" w:right="5141" w:firstLine="0"/>
+      </w:pPr>
+    </w:p>
+    <w:p>
+      <w:pPr>
+        <w:pStyle w:val="BodyText"/>
+        <w:spacing w:before="9" w:line="213" w:lineRule="auto"/>
+        <w:ind w:left="119" w:right="5141" w:firstLine="0"/>
+      </w:pPr>
+    </w:p>
+    <w:p>
+      <w:pPr>
+        <w:pStyle w:val="BodyText"/>
+        <w:spacing w:before="9" w:line="213" w:lineRule="auto"/>
+        <w:ind w:left="119" w:right="5141" w:firstLine="0"/>
+      </w:pPr>
+      <w:r>
+        <w:t>New Game after dead</w:t>
+      </w:r>
     </w:p>
     <w:p>
       <w:pPr>
@@ -4723,8 +4925,14 @@
     </w:p>
     <w:p>
       <w:pPr>
-        <w:pStyle w:val="Heading1"/>
-        <w:spacing w:before="0" w:line="240" w:lineRule="exact"/>
+        <w:tabs>
+          <w:tab w:val="left" w:pos="838"/>
+        </w:tabs>
+        <w:rPr>
+          <w:rFonts w:ascii="Wingdings" w:hAnsi="Wingdings"/>
+          <w:color w:val="FFC000"/>
+          <w:lang w:val="en-GB"/>
+        </w:rPr>
       </w:pPr>
     </w:p>
     <w:sectPr>

</xml_diff>

<commit_message>
radar, weather, portal, etc
</commit_message>
<xml_diff>
--- a/Game/Programming_Implement_Plan.docx
+++ b/Game/Programming_Implement_Plan.docx
@@ -409,6 +409,8 @@
           <w:b/>
           <w:bCs/>
           <w:color w:val="FF0000"/>
+          <w:sz w:val="18"/>
+          <w:szCs w:val="18"/>
         </w:rPr>
       </w:pPr>
       <w:r>
@@ -417,6 +419,8 @@
           <w:bCs/>
           <w:color w:val="FF0000"/>
           <w:spacing w:val="-2"/>
+          <w:sz w:val="18"/>
+          <w:szCs w:val="18"/>
         </w:rPr>
         <w:t>Movement</w:t>
       </w:r>
@@ -426,6 +430,8 @@
           <w:bCs/>
           <w:color w:val="FF0000"/>
           <w:spacing w:val="1"/>
+          <w:sz w:val="18"/>
+          <w:szCs w:val="18"/>
         </w:rPr>
         <w:t xml:space="preserve"> </w:t>
       </w:r>
@@ -435,6 +441,8 @@
           <w:bCs/>
           <w:color w:val="FF0000"/>
           <w:spacing w:val="-2"/>
+          <w:sz w:val="18"/>
+          <w:szCs w:val="18"/>
         </w:rPr>
         <w:t>(keyboard)</w:t>
       </w:r>
@@ -444,43 +452,65 @@
           <w:bCs/>
           <w:color w:val="FF0000"/>
           <w:spacing w:val="-2"/>
+          <w:sz w:val="18"/>
+          <w:szCs w:val="18"/>
         </w:rPr>
         <w:t xml:space="preserve"> dot + cross product for animation</w:t>
       </w:r>
-    </w:p>
-    <w:p>
-      <w:pPr>
-        <w:pStyle w:val="ListParagraph"/>
-        <w:numPr>
-          <w:ilvl w:val="0"/>
-          <w:numId w:val="1"/>
-        </w:numPr>
-        <w:tabs>
-          <w:tab w:val="left" w:pos="838"/>
-        </w:tabs>
-        <w:ind w:left="838" w:hanging="359"/>
-        <w:rPr>
-          <w:rFonts w:ascii="Wingdings" w:hAnsi="Wingdings"/>
+      <w:r>
+        <w:rPr>
           <w:b/>
           <w:bCs/>
           <w:color w:val="FF0000"/>
-        </w:rPr>
-      </w:pPr>
+          <w:spacing w:val="-2"/>
+          <w:sz w:val="18"/>
+          <w:szCs w:val="18"/>
+        </w:rPr>
+        <w:t xml:space="preserve"> </w:t>
+      </w:r>
       <w:r>
         <w:rPr>
           <w:b/>
           <w:bCs/>
           <w:color w:val="FF0000"/>
           <w:spacing w:val="-2"/>
-        </w:rPr>
-        <w:t>If mouse and player looks in the same direction run forward</w:t>
-      </w:r>
+          <w:sz w:val="18"/>
+          <w:szCs w:val="18"/>
+        </w:rPr>
+        <w:t xml:space="preserve">If mouse and player </w:t>
+      </w:r>
+      <w:proofErr w:type="gramStart"/>
       <w:r>
         <w:rPr>
           <w:b/>
           <w:bCs/>
           <w:color w:val="FF0000"/>
           <w:spacing w:val="-2"/>
+          <w:sz w:val="18"/>
+          <w:szCs w:val="18"/>
+        </w:rPr>
+        <w:t>looks</w:t>
+      </w:r>
+      <w:proofErr w:type="gramEnd"/>
+      <w:r>
+        <w:rPr>
+          <w:b/>
+          <w:bCs/>
+          <w:color w:val="FF0000"/>
+          <w:spacing w:val="-2"/>
+          <w:sz w:val="18"/>
+          <w:szCs w:val="18"/>
+        </w:rPr>
+        <w:t xml:space="preserve"> in the same direction run forward</w:t>
+      </w:r>
+      <w:r>
+        <w:rPr>
+          <w:b/>
+          <w:bCs/>
+          <w:color w:val="FF0000"/>
+          <w:spacing w:val="-2"/>
+          <w:sz w:val="18"/>
+          <w:szCs w:val="18"/>
         </w:rPr>
         <w:t xml:space="preserve"> animation</w:t>
       </w:r>
@@ -784,6 +814,7 @@
           <w:color w:val="00B050"/>
         </w:rPr>
       </w:pPr>
+      <w:proofErr w:type="spellStart"/>
       <w:r>
         <w:rPr>
           <w:color w:val="00B050"/>
@@ -791,6 +822,7 @@
         </w:rPr>
         <w:t>ArmorBar</w:t>
       </w:r>
+      <w:proofErr w:type="spellEnd"/>
     </w:p>
     <w:p>
       <w:pPr>
@@ -916,8 +948,33 @@
           <w:color w:val="00B050"/>
           <w:spacing w:val="-5"/>
         </w:rPr>
-        <w:t xml:space="preserve"> GetTime – gettime</w:t>
-      </w:r>
+        <w:t xml:space="preserve"> </w:t>
+      </w:r>
+      <w:proofErr w:type="spellStart"/>
+      <w:r>
+        <w:rPr>
+          <w:color w:val="00B050"/>
+          <w:spacing w:val="-5"/>
+        </w:rPr>
+        <w:t>GetTime</w:t>
+      </w:r>
+      <w:proofErr w:type="spellEnd"/>
+      <w:r>
+        <w:rPr>
+          <w:color w:val="00B050"/>
+          <w:spacing w:val="-5"/>
+        </w:rPr>
+        <w:t xml:space="preserve"> – </w:t>
+      </w:r>
+      <w:proofErr w:type="spellStart"/>
+      <w:r>
+        <w:rPr>
+          <w:color w:val="00B050"/>
+          <w:spacing w:val="-5"/>
+        </w:rPr>
+        <w:t>gettime</w:t>
+      </w:r>
+      <w:proofErr w:type="spellEnd"/>
     </w:p>
     <w:p>
       <w:pPr>
@@ -1049,102 +1106,78 @@
         <w:ind w:left="838" w:hanging="359"/>
         <w:rPr>
           <w:rFonts w:ascii="Wingdings" w:hAnsi="Wingdings"/>
-          <w:b/>
-          <w:bCs/>
-          <w:color w:val="00B0F0"/>
-        </w:rPr>
-      </w:pPr>
-      <w:r>
-        <w:rPr>
-          <w:b/>
-          <w:bCs/>
-          <w:color w:val="00B0F0"/>
+          <w:color w:val="00B050"/>
+        </w:rPr>
+      </w:pPr>
+      <w:r>
+        <w:rPr>
+          <w:color w:val="00B050"/>
         </w:rPr>
         <w:t>Portal</w:t>
       </w:r>
       <w:r>
         <w:rPr>
-          <w:b/>
-          <w:bCs/>
-          <w:color w:val="00B0F0"/>
+          <w:color w:val="00B050"/>
           <w:spacing w:val="-6"/>
         </w:rPr>
         <w:t xml:space="preserve"> </w:t>
       </w:r>
       <w:r>
         <w:rPr>
-          <w:b/>
-          <w:bCs/>
-          <w:color w:val="00B0F0"/>
+          <w:color w:val="00B050"/>
         </w:rPr>
         <w:t>Charging</w:t>
       </w:r>
       <w:r>
         <w:rPr>
-          <w:b/>
-          <w:bCs/>
-          <w:color w:val="00B0F0"/>
+          <w:color w:val="00B050"/>
           <w:spacing w:val="-7"/>
         </w:rPr>
         <w:t xml:space="preserve"> </w:t>
       </w:r>
       <w:r>
         <w:rPr>
-          <w:b/>
-          <w:bCs/>
-          <w:color w:val="00B0F0"/>
+          <w:color w:val="00B050"/>
         </w:rPr>
         <w:t>/</w:t>
       </w:r>
       <w:r>
         <w:rPr>
-          <w:b/>
-          <w:bCs/>
-          <w:color w:val="00B0F0"/>
+          <w:color w:val="00B050"/>
           <w:spacing w:val="-5"/>
         </w:rPr>
         <w:t xml:space="preserve"> </w:t>
       </w:r>
       <w:r>
         <w:rPr>
-          <w:b/>
-          <w:bCs/>
-          <w:color w:val="00B0F0"/>
+          <w:color w:val="00B050"/>
         </w:rPr>
         <w:t>been</w:t>
       </w:r>
       <w:r>
         <w:rPr>
-          <w:b/>
-          <w:bCs/>
-          <w:color w:val="00B0F0"/>
+          <w:color w:val="00B050"/>
           <w:spacing w:val="-6"/>
         </w:rPr>
         <w:t xml:space="preserve"> </w:t>
       </w:r>
       <w:r>
         <w:rPr>
-          <w:b/>
-          <w:bCs/>
-          <w:color w:val="00B0F0"/>
+          <w:color w:val="00B050"/>
           <w:spacing w:val="-2"/>
         </w:rPr>
         <w:t>attacked.</w:t>
       </w:r>
       <w:r>
         <w:rPr>
-          <w:b/>
-          <w:bCs/>
-          <w:color w:val="00B0F0"/>
-          <w:spacing w:val="-2"/>
-        </w:rPr>
-        <w:t xml:space="preserve"> </w:t>
-      </w:r>
-      <w:r>
-        <w:rPr>
-          <w:b/>
-          <w:bCs/>
-          <w:color w:val="00B0F0"/>
+          <w:color w:val="00B050"/>
+          <w:spacing w:val="-2"/>
+        </w:rPr>
+        <w:t xml:space="preserve"> </w:t>
+      </w:r>
+      <w:r>
+        <w:rPr>
+          <w:color w:val="00B050"/>
           <w:spacing w:val="-2"/>
           <w:u w:val="single"/>
         </w:rPr>
@@ -1164,314 +1197,240 @@
         <w:ind w:left="838" w:hanging="359"/>
         <w:rPr>
           <w:rFonts w:ascii="Wingdings" w:hAnsi="Wingdings"/>
-          <w:b/>
-          <w:bCs/>
-          <w:color w:val="00B0F0"/>
-        </w:rPr>
-      </w:pPr>
-      <w:r>
-        <w:rPr>
-          <w:b/>
-          <w:bCs/>
-          <w:color w:val="00B0F0"/>
+          <w:color w:val="00B050"/>
+        </w:rPr>
+      </w:pPr>
+      <w:r>
+        <w:rPr>
+          <w:color w:val="00B050"/>
         </w:rPr>
         <w:t>When</w:t>
       </w:r>
       <w:r>
         <w:rPr>
-          <w:b/>
-          <w:bCs/>
-          <w:color w:val="00B0F0"/>
+          <w:color w:val="00B050"/>
           <w:spacing w:val="-8"/>
         </w:rPr>
         <w:t xml:space="preserve"> </w:t>
       </w:r>
       <w:r>
         <w:rPr>
-          <w:b/>
-          <w:bCs/>
-          <w:color w:val="00B0F0"/>
+          <w:color w:val="00B050"/>
         </w:rPr>
         <w:t>portal</w:t>
       </w:r>
       <w:r>
         <w:rPr>
-          <w:b/>
-          <w:bCs/>
-          <w:color w:val="00B0F0"/>
+          <w:color w:val="00B050"/>
           <w:spacing w:val="-6"/>
         </w:rPr>
         <w:t xml:space="preserve"> </w:t>
       </w:r>
       <w:r>
         <w:rPr>
-          <w:b/>
-          <w:bCs/>
-          <w:color w:val="00B0F0"/>
+          <w:color w:val="00B050"/>
         </w:rPr>
         <w:t>is</w:t>
       </w:r>
       <w:r>
         <w:rPr>
-          <w:b/>
-          <w:bCs/>
-          <w:color w:val="00B0F0"/>
+          <w:color w:val="00B050"/>
           <w:spacing w:val="-6"/>
         </w:rPr>
         <w:t xml:space="preserve"> </w:t>
       </w:r>
       <w:r>
         <w:rPr>
-          <w:b/>
-          <w:bCs/>
-          <w:color w:val="00B0F0"/>
+          <w:color w:val="00B050"/>
         </w:rPr>
         <w:t>attacked,</w:t>
       </w:r>
       <w:r>
         <w:rPr>
-          <w:b/>
-          <w:bCs/>
-          <w:color w:val="00B0F0"/>
+          <w:color w:val="00B050"/>
           <w:spacing w:val="-7"/>
         </w:rPr>
         <w:t xml:space="preserve"> </w:t>
       </w:r>
       <w:r>
         <w:rPr>
-          <w:b/>
-          <w:bCs/>
-          <w:color w:val="00B0F0"/>
+          <w:color w:val="00B050"/>
         </w:rPr>
         <w:t>it</w:t>
       </w:r>
       <w:r>
         <w:rPr>
-          <w:b/>
-          <w:bCs/>
-          <w:color w:val="00B0F0"/>
+          <w:color w:val="00B050"/>
           <w:spacing w:val="-7"/>
         </w:rPr>
         <w:t xml:space="preserve"> </w:t>
       </w:r>
       <w:r>
         <w:rPr>
-          <w:b/>
-          <w:bCs/>
-          <w:color w:val="00B0F0"/>
+          <w:color w:val="00B050"/>
         </w:rPr>
         <w:t>stops</w:t>
       </w:r>
       <w:r>
         <w:rPr>
-          <w:b/>
-          <w:bCs/>
-          <w:color w:val="00B0F0"/>
+          <w:color w:val="00B050"/>
           <w:spacing w:val="-6"/>
         </w:rPr>
         <w:t xml:space="preserve"> </w:t>
       </w:r>
       <w:r>
         <w:rPr>
-          <w:b/>
-          <w:bCs/>
-          <w:color w:val="00B0F0"/>
+          <w:color w:val="00B050"/>
         </w:rPr>
         <w:t>charging,</w:t>
       </w:r>
       <w:r>
         <w:rPr>
-          <w:b/>
-          <w:bCs/>
-          <w:color w:val="00B0F0"/>
+          <w:color w:val="00B050"/>
           <w:spacing w:val="-7"/>
         </w:rPr>
         <w:t xml:space="preserve"> </w:t>
       </w:r>
       <w:r>
         <w:rPr>
-          <w:b/>
-          <w:bCs/>
-          <w:color w:val="00B0F0"/>
+          <w:color w:val="00B050"/>
         </w:rPr>
         <w:t>when</w:t>
       </w:r>
       <w:r>
         <w:rPr>
-          <w:b/>
-          <w:bCs/>
-          <w:color w:val="00B0F0"/>
+          <w:color w:val="00B050"/>
           <w:spacing w:val="-6"/>
         </w:rPr>
         <w:t xml:space="preserve"> </w:t>
       </w:r>
       <w:r>
         <w:rPr>
-          <w:b/>
-          <w:bCs/>
-          <w:color w:val="00B0F0"/>
+          <w:color w:val="00B050"/>
         </w:rPr>
         <w:t>it’s</w:t>
       </w:r>
       <w:r>
         <w:rPr>
-          <w:b/>
-          <w:bCs/>
-          <w:color w:val="00B0F0"/>
+          <w:color w:val="00B050"/>
           <w:spacing w:val="-7"/>
         </w:rPr>
         <w:t xml:space="preserve"> </w:t>
       </w:r>
       <w:r>
         <w:rPr>
-          <w:b/>
-          <w:bCs/>
-          <w:color w:val="00B0F0"/>
+          <w:color w:val="00B050"/>
         </w:rPr>
         <w:t>attacked</w:t>
       </w:r>
       <w:r>
         <w:rPr>
-          <w:b/>
-          <w:bCs/>
-          <w:color w:val="00B0F0"/>
+          <w:color w:val="00B050"/>
           <w:spacing w:val="-7"/>
         </w:rPr>
         <w:t xml:space="preserve"> </w:t>
       </w:r>
       <w:r>
         <w:rPr>
-          <w:b/>
-          <w:bCs/>
-          <w:color w:val="00B0F0"/>
+          <w:color w:val="00B050"/>
         </w:rPr>
         <w:t>to</w:t>
       </w:r>
       <w:r>
         <w:rPr>
-          <w:b/>
-          <w:bCs/>
-          <w:color w:val="00B0F0"/>
+          <w:color w:val="00B050"/>
           <w:spacing w:val="-6"/>
         </w:rPr>
         <w:t xml:space="preserve"> </w:t>
       </w:r>
       <w:r>
         <w:rPr>
-          <w:b/>
-          <w:bCs/>
-          <w:color w:val="00B0F0"/>
+          <w:color w:val="00B050"/>
         </w:rPr>
         <w:t>many</w:t>
       </w:r>
       <w:r>
         <w:rPr>
-          <w:b/>
-          <w:bCs/>
-          <w:color w:val="00B0F0"/>
+          <w:color w:val="00B050"/>
           <w:spacing w:val="-6"/>
         </w:rPr>
         <w:t xml:space="preserve"> </w:t>
       </w:r>
       <w:r>
         <w:rPr>
-          <w:b/>
-          <w:bCs/>
-          <w:color w:val="00B0F0"/>
+          <w:color w:val="00B050"/>
         </w:rPr>
         <w:t>times</w:t>
       </w:r>
       <w:r>
         <w:rPr>
-          <w:b/>
-          <w:bCs/>
-          <w:color w:val="00B0F0"/>
+          <w:color w:val="00B050"/>
           <w:spacing w:val="-6"/>
         </w:rPr>
         <w:t xml:space="preserve"> </w:t>
       </w:r>
       <w:r>
         <w:rPr>
-          <w:b/>
-          <w:bCs/>
-          <w:color w:val="00B0F0"/>
+          <w:color w:val="00B050"/>
         </w:rPr>
         <w:t>it</w:t>
       </w:r>
       <w:r>
         <w:rPr>
-          <w:b/>
-          <w:bCs/>
-          <w:color w:val="00B0F0"/>
+          <w:color w:val="00B050"/>
           <w:spacing w:val="-6"/>
         </w:rPr>
         <w:t xml:space="preserve"> </w:t>
       </w:r>
       <w:r>
         <w:rPr>
-          <w:b/>
-          <w:bCs/>
-          <w:color w:val="00B0F0"/>
+          <w:color w:val="00B050"/>
         </w:rPr>
         <w:t>goes</w:t>
       </w:r>
       <w:r>
         <w:rPr>
-          <w:b/>
-          <w:bCs/>
-          <w:color w:val="00B0F0"/>
+          <w:color w:val="00B050"/>
           <w:spacing w:val="-8"/>
         </w:rPr>
         <w:t xml:space="preserve"> </w:t>
       </w:r>
       <w:r>
         <w:rPr>
-          <w:b/>
-          <w:bCs/>
-          <w:color w:val="00B0F0"/>
+          <w:color w:val="00B050"/>
         </w:rPr>
         <w:t>into</w:t>
       </w:r>
       <w:r>
         <w:rPr>
-          <w:b/>
-          <w:bCs/>
-          <w:color w:val="00B0F0"/>
+          <w:color w:val="00B050"/>
           <w:spacing w:val="-7"/>
         </w:rPr>
         <w:t xml:space="preserve"> </w:t>
       </w:r>
       <w:r>
         <w:rPr>
-          <w:b/>
-          <w:bCs/>
-          <w:color w:val="00B0F0"/>
+          <w:color w:val="00B050"/>
         </w:rPr>
         <w:t>recharge</w:t>
       </w:r>
       <w:r>
         <w:rPr>
-          <w:b/>
-          <w:bCs/>
-          <w:color w:val="00B0F0"/>
+          <w:color w:val="00B050"/>
           <w:spacing w:val="-6"/>
         </w:rPr>
         <w:t xml:space="preserve"> </w:t>
       </w:r>
       <w:r>
         <w:rPr>
-          <w:b/>
-          <w:bCs/>
-          <w:color w:val="00B0F0"/>
+          <w:color w:val="00B050"/>
           <w:spacing w:val="-2"/>
         </w:rPr>
         <w:t>mode.</w:t>
       </w:r>
       <w:r>
         <w:rPr>
-          <w:b/>
-          <w:bCs/>
-          <w:color w:val="00B0F0"/>
+          <w:color w:val="00B050"/>
           <w:spacing w:val="-2"/>
         </w:rPr>
         <w:t xml:space="preserve"> </w:t>
@@ -1553,12 +1512,21 @@
         </w:rPr>
         <w:t xml:space="preserve"> </w:t>
       </w:r>
+      <w:proofErr w:type="spellStart"/>
       <w:r>
         <w:rPr>
           <w:color w:val="00B050"/>
           <w:lang w:val="ru-RU"/>
         </w:rPr>
-        <w:t xml:space="preserve">delay </w:t>
+        <w:t>delay</w:t>
+      </w:r>
+      <w:proofErr w:type="spellEnd"/>
+      <w:r>
+        <w:rPr>
+          <w:color w:val="00B050"/>
+          <w:lang w:val="ru-RU"/>
+        </w:rPr>
+        <w:t xml:space="preserve"> </w:t>
       </w:r>
       <w:r>
         <w:rPr>
@@ -2096,6 +2064,7 @@
         </w:rPr>
         <w:t xml:space="preserve"> </w:t>
       </w:r>
+      <w:proofErr w:type="gramStart"/>
       <w:r>
         <w:rPr>
           <w:color w:val="00B050"/>
@@ -2103,6 +2072,7 @@
         </w:rPr>
         <w:t>attackers</w:t>
       </w:r>
+      <w:proofErr w:type="gramEnd"/>
     </w:p>
     <w:p>
       <w:pPr>
@@ -3268,6 +3238,7 @@
         </w:rPr>
         <w:t xml:space="preserve"> </w:t>
       </w:r>
+      <w:proofErr w:type="gramStart"/>
       <w:r>
         <w:rPr>
           <w:color w:val="00B050"/>
@@ -3275,6 +3246,7 @@
         </w:rPr>
         <w:t>model</w:t>
       </w:r>
+      <w:proofErr w:type="gramEnd"/>
     </w:p>
     <w:p>
       <w:pPr>
@@ -3401,14 +3373,42 @@
           <w:spacing w:val="-2"/>
           <w:lang w:val="en-GB"/>
         </w:rPr>
-        <w:t xml:space="preserve">  download btns as a separate images</w:t>
-      </w:r>
+        <w:t xml:space="preserve">  download </w:t>
+      </w:r>
+      <w:proofErr w:type="spellStart"/>
       <w:r>
         <w:rPr>
           <w:color w:val="00B050"/>
           <w:spacing w:val="-2"/>
           <w:lang w:val="en-GB"/>
         </w:rPr>
+        <w:t>btns</w:t>
+      </w:r>
+      <w:proofErr w:type="spellEnd"/>
+      <w:r>
+        <w:rPr>
+          <w:color w:val="00B050"/>
+          <w:spacing w:val="-2"/>
+          <w:lang w:val="en-GB"/>
+        </w:rPr>
+        <w:t xml:space="preserve"> as a </w:t>
+      </w:r>
+      <w:proofErr w:type="gramStart"/>
+      <w:r>
+        <w:rPr>
+          <w:color w:val="00B050"/>
+          <w:spacing w:val="-2"/>
+          <w:lang w:val="en-GB"/>
+        </w:rPr>
+        <w:t>separate images</w:t>
+      </w:r>
+      <w:proofErr w:type="gramEnd"/>
+      <w:r>
+        <w:rPr>
+          <w:color w:val="00B050"/>
+          <w:spacing w:val="-2"/>
+          <w:lang w:val="en-GB"/>
+        </w:rPr>
         <w:t xml:space="preserve"> and set position in game</w:t>
       </w:r>
       <w:r>
@@ -3417,8 +3417,18 @@
           <w:spacing w:val="-2"/>
           <w:lang w:val="en-GB"/>
         </w:rPr>
-        <w:t xml:space="preserve"> + show resorces</w:t>
-      </w:r>
+        <w:t xml:space="preserve"> + show </w:t>
+      </w:r>
+      <w:proofErr w:type="spellStart"/>
+      <w:r>
+        <w:rPr>
+          <w:color w:val="00B050"/>
+          <w:spacing w:val="-2"/>
+          <w:lang w:val="en-GB"/>
+        </w:rPr>
+        <w:t>resorces</w:t>
+      </w:r>
+      <w:proofErr w:type="spellEnd"/>
     </w:p>
     <w:p>
       <w:pPr>
@@ -3745,6 +3755,9 @@
       <w:pPr>
         <w:pStyle w:val="Heading1"/>
         <w:spacing w:before="212"/>
+        <w:rPr>
+          <w:color w:val="00B050"/>
+        </w:rPr>
       </w:pPr>
       <w:r>
         <w:rPr>
@@ -3781,115 +3794,128 @@
       </w:pPr>
       <w:r>
         <w:rPr>
+          <w:color w:val="00B050"/>
+        </w:rPr>
+        <w:t>Loading</w:t>
+      </w:r>
+      <w:r>
+        <w:rPr>
+          <w:color w:val="00B050"/>
+          <w:spacing w:val="-9"/>
+        </w:rPr>
+        <w:t xml:space="preserve"> </w:t>
+      </w:r>
+      <w:r>
+        <w:rPr>
+          <w:color w:val="00B050"/>
+        </w:rPr>
+        <w:t>screen</w:t>
+      </w:r>
+      <w:r>
+        <w:rPr>
+          <w:color w:val="00B050"/>
+          <w:spacing w:val="-9"/>
+        </w:rPr>
+        <w:t xml:space="preserve"> </w:t>
+      </w:r>
+      <w:r>
+        <w:rPr>
+          <w:color w:val="00B050"/>
+        </w:rPr>
+        <w:t>with</w:t>
+      </w:r>
+      <w:r>
+        <w:rPr>
+          <w:color w:val="00B050"/>
+          <w:spacing w:val="-9"/>
+        </w:rPr>
+        <w:t xml:space="preserve"> </w:t>
+      </w:r>
+      <w:r>
+        <w:rPr>
+          <w:color w:val="00B050"/>
+        </w:rPr>
+        <w:t>tips</w:t>
+      </w:r>
+      <w:r>
+        <w:rPr>
+          <w:color w:val="00B050"/>
+          <w:spacing w:val="-6"/>
+        </w:rPr>
+        <w:t xml:space="preserve"> </w:t>
+      </w:r>
+      <w:r>
+        <w:rPr>
+          <w:color w:val="00B050"/>
+        </w:rPr>
+        <w:t>(describing</w:t>
+      </w:r>
+      <w:r>
+        <w:rPr>
+          <w:color w:val="00B050"/>
+          <w:spacing w:val="-7"/>
+        </w:rPr>
+        <w:t xml:space="preserve"> </w:t>
+      </w:r>
+      <w:r>
+        <w:rPr>
+          <w:color w:val="00B050"/>
+        </w:rPr>
+        <w:t>the</w:t>
+      </w:r>
+      <w:r>
+        <w:rPr>
+          <w:color w:val="00B050"/>
+          <w:spacing w:val="-7"/>
+        </w:rPr>
+        <w:t xml:space="preserve"> </w:t>
+      </w:r>
+      <w:r>
+        <w:rPr>
+          <w:color w:val="00B050"/>
+        </w:rPr>
+        <w:t>characters,</w:t>
+      </w:r>
+      <w:r>
+        <w:rPr>
+          <w:color w:val="00B050"/>
+          <w:spacing w:val="-8"/>
+        </w:rPr>
+        <w:t xml:space="preserve"> </w:t>
+      </w:r>
+      <w:r>
+        <w:rPr>
+          <w:color w:val="00B050"/>
+        </w:rPr>
+        <w:t>skills,</w:t>
+      </w:r>
+      <w:r>
+        <w:rPr>
+          <w:color w:val="00B050"/>
+          <w:spacing w:val="-8"/>
+        </w:rPr>
+        <w:t xml:space="preserve"> </w:t>
+      </w:r>
+      <w:r>
+        <w:rPr>
+          <w:color w:val="00B050"/>
+          <w:spacing w:val="-2"/>
+        </w:rPr>
+        <w:t>narrative)</w:t>
+      </w:r>
+    </w:p>
+    <w:p>
+      <w:pPr>
+        <w:tabs>
+          <w:tab w:val="left" w:pos="838"/>
+        </w:tabs>
+        <w:spacing w:line="254" w:lineRule="exact"/>
+        <w:ind w:left="479"/>
+        <w:rPr>
+          <w:rFonts w:ascii="Wingdings" w:hAnsi="Wingdings"/>
           <w:color w:val="FF0000"/>
         </w:rPr>
-        <w:t>Loading</w:t>
-      </w:r>
-      <w:r>
-        <w:rPr>
-          <w:color w:val="FF0000"/>
-          <w:spacing w:val="-9"/>
-        </w:rPr>
-        <w:t xml:space="preserve"> </w:t>
-      </w:r>
-      <w:r>
-        <w:rPr>
-          <w:color w:val="FF0000"/>
-        </w:rPr>
-        <w:t>screen</w:t>
-      </w:r>
-      <w:r>
-        <w:rPr>
-          <w:color w:val="FF0000"/>
-          <w:spacing w:val="-9"/>
-        </w:rPr>
-        <w:t xml:space="preserve"> </w:t>
-      </w:r>
-      <w:r>
-        <w:rPr>
-          <w:color w:val="FF0000"/>
-        </w:rPr>
-        <w:t>with</w:t>
-      </w:r>
-      <w:r>
-        <w:rPr>
-          <w:color w:val="FF0000"/>
-          <w:spacing w:val="-9"/>
-        </w:rPr>
-        <w:t xml:space="preserve"> </w:t>
-      </w:r>
-      <w:r>
-        <w:rPr>
-          <w:color w:val="FF0000"/>
-        </w:rPr>
-        <w:t>tips</w:t>
-      </w:r>
-      <w:r>
-        <w:rPr>
-          <w:color w:val="FF0000"/>
-          <w:spacing w:val="-6"/>
-        </w:rPr>
-        <w:t xml:space="preserve"> </w:t>
-      </w:r>
-      <w:r>
-        <w:rPr>
-          <w:color w:val="FF0000"/>
-        </w:rPr>
-        <w:t>(describing</w:t>
-      </w:r>
-      <w:r>
-        <w:rPr>
-          <w:color w:val="FF0000"/>
-          <w:spacing w:val="-7"/>
-        </w:rPr>
-        <w:t xml:space="preserve"> </w:t>
-      </w:r>
-      <w:r>
-        <w:rPr>
-          <w:color w:val="FF0000"/>
-        </w:rPr>
-        <w:t>the</w:t>
-      </w:r>
-      <w:r>
-        <w:rPr>
-          <w:color w:val="FF0000"/>
-          <w:spacing w:val="-7"/>
-        </w:rPr>
-        <w:t xml:space="preserve"> </w:t>
-      </w:r>
-      <w:r>
-        <w:rPr>
-          <w:color w:val="FF0000"/>
-        </w:rPr>
-        <w:t>characters,</w:t>
-      </w:r>
-      <w:r>
-        <w:rPr>
-          <w:color w:val="FF0000"/>
-          <w:spacing w:val="-8"/>
-        </w:rPr>
-        <w:t xml:space="preserve"> </w:t>
-      </w:r>
-      <w:r>
-        <w:rPr>
-          <w:color w:val="FF0000"/>
-        </w:rPr>
-        <w:t>skills,</w:t>
-      </w:r>
-      <w:r>
-        <w:rPr>
-          <w:color w:val="FF0000"/>
-          <w:spacing w:val="-8"/>
-        </w:rPr>
-        <w:t xml:space="preserve"> </w:t>
-      </w:r>
-      <w:r>
-        <w:rPr>
-          <w:color w:val="FF0000"/>
-          <w:spacing w:val="-2"/>
-        </w:rPr>
-        <w:t>narrative)</w:t>
-      </w:r>
+      </w:pPr>
     </w:p>
     <w:p>
       <w:pPr>
@@ -3930,17 +3956,37 @@
         <w:rPr>
           <w:b/>
           <w:bCs/>
-          <w:color w:val="FFC000"/>
-        </w:rPr>
-      </w:pPr>
-      <w:r>
-        <w:rPr>
-          <w:b/>
-          <w:bCs/>
-          <w:color w:val="FFC000"/>
-        </w:rPr>
-        <w:t>init scene crashed ship with fire and smoke + dialog</w:t>
-      </w:r>
+          <w:color w:val="00B050"/>
+        </w:rPr>
+      </w:pPr>
+      <w:proofErr w:type="spellStart"/>
+      <w:r>
+        <w:rPr>
+          <w:b/>
+          <w:bCs/>
+          <w:color w:val="00B050"/>
+        </w:rPr>
+        <w:t>init</w:t>
+      </w:r>
+      <w:proofErr w:type="spellEnd"/>
+      <w:r>
+        <w:rPr>
+          <w:b/>
+          <w:bCs/>
+          <w:color w:val="00B050"/>
+        </w:rPr>
+        <w:t xml:space="preserve"> scene crashed ship with fire and smoke + </w:t>
+      </w:r>
+      <w:proofErr w:type="gramStart"/>
+      <w:r>
+        <w:rPr>
+          <w:b/>
+          <w:bCs/>
+          <w:color w:val="00B050"/>
+        </w:rPr>
+        <w:t>dialog</w:t>
+      </w:r>
+      <w:proofErr w:type="gramEnd"/>
     </w:p>
     <w:p>
       <w:pPr>
@@ -3989,12 +4035,14 @@
         </w:rPr>
         <w:t xml:space="preserve"> </w:t>
       </w:r>
+      <w:proofErr w:type="gramStart"/>
       <w:r>
         <w:rPr>
           <w:spacing w:val="-5"/>
         </w:rPr>
         <w:t>box</w:t>
       </w:r>
+      <w:proofErr w:type="gramEnd"/>
     </w:p>
     <w:p>
       <w:pPr>
@@ -4191,7 +4239,25 @@
           <w:bCs/>
           <w:color w:val="7030A0"/>
         </w:rPr>
-        <w:t>music, engine , crash, etc sound</w:t>
+        <w:t xml:space="preserve">music, engine , crash, </w:t>
+      </w:r>
+      <w:proofErr w:type="spellStart"/>
+      <w:r>
+        <w:rPr>
+          <w:b/>
+          <w:bCs/>
+          <w:color w:val="7030A0"/>
+        </w:rPr>
+        <w:t>etc</w:t>
+      </w:r>
+      <w:proofErr w:type="spellEnd"/>
+      <w:r>
+        <w:rPr>
+          <w:b/>
+          <w:bCs/>
+          <w:color w:val="7030A0"/>
+        </w:rPr>
+        <w:t xml:space="preserve"> sound</w:t>
       </w:r>
     </w:p>
     <w:p>
@@ -4230,6 +4296,7 @@
         </w:rPr>
         <w:t xml:space="preserve"> </w:t>
       </w:r>
+      <w:proofErr w:type="gramStart"/>
       <w:r>
         <w:rPr>
           <w:b/>
@@ -4239,6 +4306,7 @@
         </w:rPr>
         <w:t>effects</w:t>
       </w:r>
+      <w:proofErr w:type="gramEnd"/>
     </w:p>
     <w:p>
       <w:pPr>
@@ -4283,25 +4351,25 @@
         <w:ind w:left="838" w:hanging="359"/>
         <w:rPr>
           <w:rFonts w:ascii="Wingdings" w:hAnsi="Wingdings"/>
-          <w:color w:val="FFFF00"/>
-        </w:rPr>
-      </w:pPr>
-      <w:r>
-        <w:rPr>
-          <w:color w:val="FFFF00"/>
+          <w:color w:val="00B050"/>
+        </w:rPr>
+      </w:pPr>
+      <w:r>
+        <w:rPr>
+          <w:color w:val="00B050"/>
         </w:rPr>
         <w:t>Mini</w:t>
       </w:r>
       <w:r>
         <w:rPr>
-          <w:color w:val="FFFF00"/>
+          <w:color w:val="00B050"/>
           <w:spacing w:val="-6"/>
         </w:rPr>
         <w:t xml:space="preserve"> </w:t>
       </w:r>
       <w:r>
         <w:rPr>
-          <w:color w:val="FFFF00"/>
+          <w:color w:val="00B050"/>
           <w:spacing w:val="-5"/>
         </w:rPr>
         <w:t>map</w:t>
@@ -4320,12 +4388,12 @@
         <w:ind w:left="838" w:hanging="359"/>
         <w:rPr>
           <w:rFonts w:ascii="Wingdings" w:hAnsi="Wingdings"/>
-          <w:color w:val="FFFF00"/>
-        </w:rPr>
-      </w:pPr>
-      <w:r>
-        <w:rPr>
-          <w:color w:val="FFFF00"/>
+          <w:color w:val="00B050"/>
+        </w:rPr>
+      </w:pPr>
+      <w:r>
+        <w:rPr>
+          <w:color w:val="00B050"/>
           <w:spacing w:val="-2"/>
         </w:rPr>
         <w:t>Weather</w:t>
@@ -4347,6 +4415,7 @@
           <w:color w:val="92D050"/>
         </w:rPr>
       </w:pPr>
+      <w:proofErr w:type="spellStart"/>
       <w:r>
         <w:rPr>
           <w:color w:val="92D050"/>
@@ -4354,6 +4423,7 @@
         </w:rPr>
         <w:t>Skydome</w:t>
       </w:r>
+      <w:proofErr w:type="spellEnd"/>
     </w:p>
     <w:p>
       <w:pPr>
@@ -4585,354 +4655,705 @@
     </w:p>
     <w:p>
       <w:pPr>
+        <w:tabs>
+          <w:tab w:val="left" w:pos="838"/>
+        </w:tabs>
+        <w:rPr>
+          <w:color w:val="FF0000"/>
+        </w:rPr>
+      </w:pPr>
+    </w:p>
+    <w:p>
+      <w:pPr>
         <w:pStyle w:val="BodyText"/>
         <w:spacing w:before="9" w:line="213" w:lineRule="auto"/>
         <w:ind w:left="119" w:right="5141" w:firstLine="0"/>
-        <w:rPr>
-          <w:color w:val="00B050"/>
-        </w:rPr>
-      </w:pPr>
+      </w:pPr>
+    </w:p>
+    <w:p>
+      <w:pPr>
+        <w:pStyle w:val="BodyText"/>
+        <w:spacing w:before="9" w:line="213" w:lineRule="auto"/>
+        <w:ind w:left="0" w:right="5141" w:firstLine="0"/>
+      </w:pPr>
+    </w:p>
+    <w:p>
+      <w:r>
+        <w:br w:type="page"/>
+      </w:r>
+    </w:p>
+    <w:p>
+      <w:pPr>
+        <w:pStyle w:val="ListParagraph"/>
+        <w:numPr>
+          <w:ilvl w:val="0"/>
+          <w:numId w:val="1"/>
+        </w:numPr>
+        <w:tabs>
+          <w:tab w:val="left" w:pos="838"/>
+        </w:tabs>
+        <w:rPr>
+          <w:color w:val="FF0000"/>
+        </w:rPr>
+      </w:pPr>
+      <w:r>
+        <w:rPr>
+          <w:color w:val="FF0000"/>
+        </w:rPr>
+        <w:lastRenderedPageBreak/>
+        <w:t xml:space="preserve">Constructor </w:t>
+      </w:r>
+      <w:proofErr w:type="spellStart"/>
+      <w:r>
+        <w:rPr>
+          <w:color w:val="FF0000"/>
+        </w:rPr>
+        <w:t>dialogBox</w:t>
+      </w:r>
+      <w:proofErr w:type="spellEnd"/>
+    </w:p>
+    <w:p>
+      <w:pPr>
+        <w:pStyle w:val="ListParagraph"/>
+        <w:numPr>
+          <w:ilvl w:val="0"/>
+          <w:numId w:val="1"/>
+        </w:numPr>
+        <w:tabs>
+          <w:tab w:val="left" w:pos="838"/>
+        </w:tabs>
+        <w:rPr>
+          <w:color w:val="FF0000"/>
+        </w:rPr>
+      </w:pPr>
+      <w:r>
+        <w:rPr>
+          <w:color w:val="FF0000"/>
+        </w:rPr>
+        <w:t>UI</w:t>
+      </w:r>
+    </w:p>
+    <w:p>
+      <w:pPr>
+        <w:pStyle w:val="ListParagraph"/>
+        <w:numPr>
+          <w:ilvl w:val="0"/>
+          <w:numId w:val="1"/>
+        </w:numPr>
+        <w:tabs>
+          <w:tab w:val="left" w:pos="838"/>
+        </w:tabs>
+        <w:rPr>
+          <w:color w:val="FF0000"/>
+        </w:rPr>
+      </w:pPr>
+      <w:r>
+        <w:rPr>
+          <w:color w:val="FF0000"/>
+        </w:rPr>
+        <w:t xml:space="preserve">New game / </w:t>
+      </w:r>
+      <w:proofErr w:type="spellStart"/>
+      <w:r>
+        <w:rPr>
+          <w:color w:val="FF0000"/>
+        </w:rPr>
+        <w:t>reastart</w:t>
+      </w:r>
+      <w:proofErr w:type="spellEnd"/>
+      <w:r>
+        <w:rPr>
+          <w:color w:val="FF0000"/>
+        </w:rPr>
+        <w:t xml:space="preserve"> game / end game / death logic</w:t>
+      </w:r>
+      <w:r>
+        <w:rPr>
+          <w:color w:val="FF0000"/>
+        </w:rPr>
+        <w:t xml:space="preserve"> fix</w:t>
+      </w:r>
+      <w:r>
+        <w:rPr>
+          <w:color w:val="FF0000"/>
+          <w:lang w:val="en-GB"/>
+        </w:rPr>
+        <w:t xml:space="preserve">+ </w:t>
+      </w:r>
+      <w:r>
+        <w:rPr>
+          <w:color w:val="FF0000"/>
+        </w:rPr>
+        <w:t xml:space="preserve">time stop before game </w:t>
+      </w:r>
+      <w:proofErr w:type="gramStart"/>
+      <w:r>
+        <w:rPr>
+          <w:color w:val="FF0000"/>
+        </w:rPr>
+        <w:t>start</w:t>
+      </w:r>
+      <w:proofErr w:type="gramEnd"/>
+    </w:p>
+    <w:p>
+      <w:pPr>
+        <w:pStyle w:val="ListParagraph"/>
+        <w:tabs>
+          <w:tab w:val="left" w:pos="838"/>
+        </w:tabs>
+        <w:ind w:left="839" w:firstLine="0"/>
+        <w:rPr>
+          <w:color w:val="FF0000"/>
+        </w:rPr>
+      </w:pPr>
+    </w:p>
+    <w:p>
+      <w:pPr>
+        <w:pStyle w:val="ListParagraph"/>
+        <w:numPr>
+          <w:ilvl w:val="0"/>
+          <w:numId w:val="1"/>
+        </w:numPr>
+        <w:tabs>
+          <w:tab w:val="left" w:pos="838"/>
+        </w:tabs>
+        <w:rPr>
+          <w:color w:val="FF0000"/>
+        </w:rPr>
+      </w:pPr>
+      <w:r>
+        <w:rPr>
+          <w:color w:val="FF0000"/>
+        </w:rPr>
+        <w:t>Dash to mouse</w:t>
+      </w:r>
+      <w:r>
+        <w:rPr>
+          <w:color w:val="FF0000"/>
+        </w:rPr>
+        <w:t xml:space="preserve"> + animation + hit stan</w:t>
+      </w:r>
+    </w:p>
+    <w:p>
+      <w:pPr>
+        <w:pStyle w:val="ListParagraph"/>
+        <w:numPr>
+          <w:ilvl w:val="0"/>
+          <w:numId w:val="1"/>
+        </w:numPr>
+        <w:tabs>
+          <w:tab w:val="left" w:pos="838"/>
+        </w:tabs>
+        <w:ind w:left="838" w:hanging="359"/>
+        <w:rPr>
+          <w:rFonts w:ascii="Wingdings" w:hAnsi="Wingdings"/>
+          <w:color w:val="FF0000"/>
+        </w:rPr>
+      </w:pPr>
+      <w:r>
+        <w:rPr>
+          <w:color w:val="FF0000"/>
+          <w:spacing w:val="-5"/>
+        </w:rPr>
+        <w:t>Mouse Cursor</w:t>
+      </w:r>
+      <w:r>
+        <w:rPr>
+          <w:color w:val="FF0000"/>
+          <w:spacing w:val="-5"/>
+        </w:rPr>
+        <w:t xml:space="preserve">  properly</w:t>
+      </w:r>
+    </w:p>
+    <w:p>
+      <w:pPr>
+        <w:tabs>
+          <w:tab w:val="left" w:pos="838"/>
+        </w:tabs>
+        <w:ind w:left="479"/>
+        <w:rPr>
+          <w:rFonts w:ascii="Wingdings" w:hAnsi="Wingdings"/>
+          <w:color w:val="FF0000"/>
+        </w:rPr>
+      </w:pPr>
+    </w:p>
+    <w:p>
+      <w:pPr>
+        <w:pStyle w:val="ListParagraph"/>
+        <w:numPr>
+          <w:ilvl w:val="0"/>
+          <w:numId w:val="1"/>
+        </w:numPr>
+        <w:tabs>
+          <w:tab w:val="left" w:pos="838"/>
+        </w:tabs>
+        <w:ind w:left="838" w:hanging="359"/>
+        <w:rPr>
+          <w:rFonts w:ascii="Wingdings" w:hAnsi="Wingdings"/>
+          <w:color w:val="FF0000"/>
+        </w:rPr>
+      </w:pPr>
+      <w:r>
+        <w:rPr>
+          <w:color w:val="FF0000"/>
+          <w:spacing w:val="-2"/>
+        </w:rPr>
+        <w:t>Movement</w:t>
+      </w:r>
+      <w:r>
+        <w:rPr>
+          <w:color w:val="FF0000"/>
+          <w:spacing w:val="1"/>
+        </w:rPr>
+        <w:t xml:space="preserve"> </w:t>
+      </w:r>
+      <w:r>
+        <w:rPr>
+          <w:color w:val="FF0000"/>
+          <w:spacing w:val="-2"/>
+        </w:rPr>
+        <w:t xml:space="preserve">(If mouse and player </w:t>
+      </w:r>
+      <w:proofErr w:type="gramStart"/>
+      <w:r>
+        <w:rPr>
+          <w:color w:val="FF0000"/>
+          <w:spacing w:val="-2"/>
+        </w:rPr>
+        <w:t>looks</w:t>
+      </w:r>
+      <w:proofErr w:type="gramEnd"/>
+      <w:r>
+        <w:rPr>
+          <w:color w:val="FF0000"/>
+          <w:spacing w:val="-2"/>
+        </w:rPr>
+        <w:t xml:space="preserve"> in the same direction run forward </w:t>
+      </w:r>
+      <w:proofErr w:type="spellStart"/>
+      <w:r>
+        <w:rPr>
+          <w:color w:val="FF0000"/>
+          <w:spacing w:val="-2"/>
+        </w:rPr>
+        <w:t>animatio</w:t>
+      </w:r>
+      <w:proofErr w:type="spellEnd"/>
+    </w:p>
+    <w:p>
+      <w:pPr>
+        <w:pStyle w:val="ListParagraph"/>
+        <w:numPr>
+          <w:ilvl w:val="0"/>
+          <w:numId w:val="1"/>
+        </w:numPr>
+        <w:tabs>
+          <w:tab w:val="left" w:pos="838"/>
+        </w:tabs>
+        <w:ind w:left="838" w:hanging="359"/>
+        <w:rPr>
+          <w:rFonts w:ascii="Wingdings" w:hAnsi="Wingdings"/>
+          <w:b/>
+          <w:bCs/>
+          <w:color w:val="FF0000"/>
+        </w:rPr>
+      </w:pPr>
+      <w:r>
+        <w:rPr>
+          <w:b/>
+          <w:bCs/>
+          <w:color w:val="FF0000"/>
+          <w:spacing w:val="-2"/>
+        </w:rPr>
+        <w:t>Adjust enemy spawn, attack rate ,</w:t>
+      </w:r>
+      <w:proofErr w:type="spellStart"/>
+      <w:r>
+        <w:rPr>
+          <w:b/>
+          <w:bCs/>
+          <w:color w:val="FF0000"/>
+          <w:spacing w:val="-2"/>
+        </w:rPr>
+        <w:t>speed,hp</w:t>
+      </w:r>
+      <w:proofErr w:type="spellEnd"/>
+      <w:r>
+        <w:rPr>
+          <w:b/>
+          <w:bCs/>
+          <w:color w:val="FF0000"/>
+          <w:spacing w:val="-2"/>
+        </w:rPr>
+        <w:t xml:space="preserve"> etc. </w:t>
+      </w:r>
+    </w:p>
+    <w:p>
+      <w:pPr>
+        <w:pStyle w:val="ListParagraph"/>
+        <w:numPr>
+          <w:ilvl w:val="0"/>
+          <w:numId w:val="1"/>
+        </w:numPr>
+        <w:tabs>
+          <w:tab w:val="left" w:pos="838"/>
+        </w:tabs>
+        <w:ind w:left="838" w:hanging="359"/>
+        <w:rPr>
+          <w:rFonts w:ascii="Wingdings" w:hAnsi="Wingdings"/>
+          <w:b/>
+          <w:bCs/>
+          <w:color w:val="FF0000"/>
+        </w:rPr>
+      </w:pPr>
+      <w:r>
+        <w:rPr>
+          <w:b/>
+          <w:bCs/>
+          <w:color w:val="FF0000"/>
+          <w:spacing w:val="-2"/>
+        </w:rPr>
+        <w:t>Collisions</w:t>
+      </w:r>
+    </w:p>
+    <w:p>
+      <w:pPr>
+        <w:pStyle w:val="ListParagraph"/>
+        <w:tabs>
+          <w:tab w:val="left" w:pos="838"/>
+        </w:tabs>
+        <w:ind w:firstLine="0"/>
+        <w:rPr>
+          <w:rFonts w:ascii="Wingdings" w:hAnsi="Wingdings"/>
+          <w:color w:val="00B050"/>
+        </w:rPr>
+      </w:pPr>
+    </w:p>
+    <w:p>
+      <w:pPr>
+        <w:tabs>
+          <w:tab w:val="left" w:pos="838"/>
+        </w:tabs>
+        <w:ind w:left="479"/>
+        <w:rPr>
+          <w:rFonts w:ascii="Wingdings" w:hAnsi="Wingdings"/>
+          <w:b/>
+          <w:bCs/>
+          <w:color w:val="FF0000"/>
+        </w:rPr>
+      </w:pPr>
+    </w:p>
+    <w:p>
+      <w:pPr>
+        <w:pStyle w:val="BodyText"/>
+        <w:ind w:left="0" w:firstLine="0"/>
+        <w:rPr>
+          <w:lang w:val="ru-RU"/>
+        </w:rPr>
+      </w:pPr>
+    </w:p>
+    <w:p>
+      <w:pPr>
+        <w:pStyle w:val="BodyText"/>
+        <w:ind w:left="0" w:firstLine="0"/>
+        <w:rPr>
+          <w:b/>
+          <w:bCs/>
+          <w:u w:val="single"/>
+        </w:rPr>
+      </w:pPr>
+      <w:r>
+        <w:rPr>
+          <w:b/>
+          <w:bCs/>
+          <w:u w:val="single"/>
+        </w:rPr>
+        <w:t>Tuesday</w:t>
+      </w:r>
+    </w:p>
+    <w:p>
+      <w:pPr>
+        <w:pStyle w:val="BodyText"/>
+        <w:rPr>
+          <w:lang w:val="ru-RU"/>
+        </w:rPr>
+      </w:pPr>
+      <w:r>
+        <w:t xml:space="preserve">Jarek game starter </w:t>
+      </w:r>
+    </w:p>
+    <w:p>
+      <w:pPr>
+        <w:pStyle w:val="BodyText"/>
+        <w:ind w:left="0" w:firstLine="0"/>
+      </w:pPr>
+    </w:p>
+    <w:p>
+      <w:pPr>
+        <w:pStyle w:val="BodyText"/>
+        <w:ind w:left="0" w:firstLine="0"/>
+        <w:rPr>
+          <w:b/>
+          <w:bCs/>
+          <w:color w:val="000000" w:themeColor="text1"/>
+          <w:u w:val="single"/>
+        </w:rPr>
+      </w:pPr>
+      <w:r>
+        <w:rPr>
+          <w:b/>
+          <w:bCs/>
+          <w:color w:val="000000" w:themeColor="text1"/>
+          <w:u w:val="single"/>
+        </w:rPr>
+        <w:t>Wednesday</w:t>
+      </w:r>
+    </w:p>
+    <w:p>
+      <w:pPr>
+        <w:pStyle w:val="BodyText"/>
+      </w:pPr>
+      <w:r>
+        <w:t>3D game starter</w:t>
+      </w:r>
+    </w:p>
+    <w:p>
+      <w:pPr>
+        <w:pStyle w:val="BodyText"/>
+      </w:pPr>
+      <w:r>
+        <w:t>Think as a programmer fake-test+ slides + courswork2.</w:t>
+      </w:r>
+    </w:p>
+    <w:p>
+      <w:pPr>
+        <w:pStyle w:val="BodyText"/>
+      </w:pPr>
+      <w:r>
+        <w:t>Unity slides + main mechanics</w:t>
+      </w:r>
+    </w:p>
+    <w:p>
+      <w:pPr>
+        <w:pStyle w:val="BodyText"/>
+      </w:pPr>
+    </w:p>
+    <w:p>
+      <w:pPr>
+        <w:pStyle w:val="BodyText"/>
+      </w:pPr>
+    </w:p>
+    <w:p>
+      <w:pPr>
+        <w:pStyle w:val="BodyText"/>
+      </w:pPr>
+    </w:p>
+    <w:p>
+      <w:pPr>
+        <w:tabs>
+          <w:tab w:val="left" w:pos="838"/>
+        </w:tabs>
+        <w:rPr>
+          <w:rFonts w:ascii="Wingdings" w:hAnsi="Wingdings"/>
+          <w:b/>
+          <w:bCs/>
+          <w:color w:val="FF0000"/>
+        </w:rPr>
+      </w:pPr>
+      <w:r>
+        <w:t>18.03 – 25.03</w:t>
+      </w:r>
+    </w:p>
+    <w:p>
+      <w:r>
+        <w:t>CV + 2 video + cover + apply</w:t>
+      </w:r>
+      <w:r>
+        <w:t xml:space="preserve"> some crucial </w:t>
+      </w:r>
+      <w:r>
+        <w:t>places.</w:t>
+      </w:r>
+      <w:r>
+        <w:t xml:space="preserve"> (tell in cv that games are in progress )</w:t>
+      </w:r>
+    </w:p>
+    <w:p>
+      <w:pPr>
+        <w:pStyle w:val="ListParagraph"/>
+        <w:numPr>
+          <w:ilvl w:val="0"/>
+          <w:numId w:val="1"/>
+        </w:numPr>
+        <w:tabs>
+          <w:tab w:val="left" w:pos="838"/>
+        </w:tabs>
+        <w:ind w:left="838" w:hanging="359"/>
+        <w:rPr>
+          <w:rFonts w:ascii="Wingdings" w:hAnsi="Wingdings"/>
+          <w:b/>
+          <w:bCs/>
+          <w:color w:val="7030A0"/>
+        </w:rPr>
+      </w:pPr>
+      <w:r>
+        <w:rPr>
+          <w:b/>
+          <w:bCs/>
+          <w:color w:val="7030A0"/>
+          <w:spacing w:val="-2"/>
+        </w:rPr>
+        <w:t>Music</w:t>
+      </w:r>
+    </w:p>
+    <w:p>
+      <w:pPr>
+        <w:pStyle w:val="ListParagraph"/>
+        <w:numPr>
+          <w:ilvl w:val="0"/>
+          <w:numId w:val="1"/>
+        </w:numPr>
+        <w:tabs>
+          <w:tab w:val="left" w:pos="838"/>
+        </w:tabs>
+        <w:rPr>
+          <w:b/>
+          <w:bCs/>
+          <w:color w:val="7030A0"/>
+        </w:rPr>
+      </w:pPr>
+      <w:r>
+        <w:rPr>
+          <w:b/>
+          <w:bCs/>
+          <w:color w:val="7030A0"/>
+        </w:rPr>
+        <w:t xml:space="preserve">music, engine , crash, </w:t>
+      </w:r>
+      <w:proofErr w:type="spellStart"/>
+      <w:r>
+        <w:rPr>
+          <w:b/>
+          <w:bCs/>
+          <w:color w:val="7030A0"/>
+        </w:rPr>
+        <w:t>etc</w:t>
+      </w:r>
+      <w:proofErr w:type="spellEnd"/>
+      <w:r>
+        <w:rPr>
+          <w:b/>
+          <w:bCs/>
+          <w:color w:val="7030A0"/>
+        </w:rPr>
+        <w:t xml:space="preserve"> sound</w:t>
+      </w:r>
+    </w:p>
+    <w:p>
+      <w:pPr>
+        <w:pStyle w:val="ListParagraph"/>
+        <w:numPr>
+          <w:ilvl w:val="0"/>
+          <w:numId w:val="1"/>
+        </w:numPr>
+        <w:tabs>
+          <w:tab w:val="left" w:pos="838"/>
+        </w:tabs>
+        <w:spacing w:line="254" w:lineRule="exact"/>
+        <w:ind w:left="838" w:hanging="359"/>
+        <w:rPr>
+          <w:rFonts w:ascii="Wingdings" w:hAnsi="Wingdings"/>
+          <w:b/>
+          <w:bCs/>
+          <w:color w:val="7030A0"/>
+        </w:rPr>
+      </w:pPr>
+      <w:r>
+        <w:rPr>
+          <w:b/>
+          <w:bCs/>
+          <w:color w:val="7030A0"/>
+        </w:rPr>
+        <w:t>Sound</w:t>
+      </w:r>
+      <w:r>
+        <w:rPr>
+          <w:b/>
+          <w:bCs/>
+          <w:color w:val="7030A0"/>
+          <w:spacing w:val="-10"/>
+        </w:rPr>
+        <w:t xml:space="preserve"> </w:t>
+      </w:r>
+      <w:proofErr w:type="gramStart"/>
+      <w:r>
+        <w:rPr>
+          <w:b/>
+          <w:bCs/>
+          <w:color w:val="7030A0"/>
+          <w:spacing w:val="-2"/>
+        </w:rPr>
+        <w:t>effects</w:t>
+      </w:r>
+      <w:proofErr w:type="gramEnd"/>
+    </w:p>
+    <w:p/>
+    <w:p>
+      <w:pPr>
+        <w:tabs>
+          <w:tab w:val="left" w:pos="838"/>
+        </w:tabs>
+        <w:rPr>
+          <w:rFonts w:ascii="Wingdings" w:hAnsi="Wingdings"/>
+          <w:b/>
+          <w:bCs/>
+          <w:color w:val="FF0000"/>
+        </w:rPr>
+      </w:pPr>
+    </w:p>
+    <w:p>
+      <w:pPr>
+        <w:tabs>
+          <w:tab w:val="left" w:pos="838"/>
+        </w:tabs>
+        <w:rPr>
+          <w:rFonts w:ascii="Wingdings" w:hAnsi="Wingdings"/>
+          <w:b/>
+          <w:bCs/>
+          <w:color w:val="FF0000"/>
+        </w:rPr>
+      </w:pPr>
+    </w:p>
+    <w:p>
+      <w:r>
+        <w:br w:type="page"/>
+      </w:r>
     </w:p>
     <w:p>
       <w:pPr>
         <w:pStyle w:val="BodyText"/>
         <w:spacing w:before="9" w:line="213" w:lineRule="auto"/>
         <w:ind w:left="119" w:right="5141" w:firstLine="0"/>
-        <w:rPr>
-          <w:b/>
-          <w:bCs/>
-          <w:color w:val="000000" w:themeColor="text1"/>
-        </w:rPr>
-      </w:pPr>
-      <w:r>
-        <w:rPr>
-          <w:b/>
-          <w:bCs/>
-          <w:color w:val="000000" w:themeColor="text1"/>
-        </w:rPr>
-        <w:t>ASK ANDREAS</w:t>
-      </w:r>
-    </w:p>
-    <w:p>
-      <w:pPr>
-        <w:pStyle w:val="ListParagraph"/>
-        <w:numPr>
-          <w:ilvl w:val="0"/>
-          <w:numId w:val="1"/>
-        </w:numPr>
-        <w:tabs>
-          <w:tab w:val="left" w:pos="838"/>
-        </w:tabs>
-        <w:ind w:left="838" w:hanging="359"/>
-        <w:rPr>
-          <w:rFonts w:ascii="Wingdings" w:hAnsi="Wingdings"/>
-          <w:color w:val="FF0000"/>
-        </w:rPr>
-      </w:pPr>
-      <w:r>
-        <w:rPr>
-          <w:color w:val="FF0000"/>
-          <w:spacing w:val="-5"/>
-        </w:rPr>
-        <w:t>Mouse Cursor</w:t>
-      </w:r>
-      <w:r>
-        <w:rPr>
-          <w:color w:val="FF0000"/>
-          <w:spacing w:val="-5"/>
-        </w:rPr>
-        <w:t xml:space="preserve">  properly</w:t>
-      </w:r>
-    </w:p>
-    <w:p>
-      <w:pPr>
-        <w:pStyle w:val="ListParagraph"/>
-        <w:numPr>
-          <w:ilvl w:val="0"/>
-          <w:numId w:val="1"/>
-        </w:numPr>
-        <w:tabs>
-          <w:tab w:val="left" w:pos="838"/>
-        </w:tabs>
-        <w:rPr>
-          <w:color w:val="FF0000"/>
-        </w:rPr>
-      </w:pPr>
-      <w:r>
-        <w:rPr>
-          <w:color w:val="FF0000"/>
-        </w:rPr>
-        <w:t>Dot cross angel between mouse and player V</w:t>
-      </w:r>
-    </w:p>
-    <w:p>
-      <w:pPr>
-        <w:pStyle w:val="ListParagraph"/>
-        <w:numPr>
-          <w:ilvl w:val="0"/>
-          <w:numId w:val="1"/>
-        </w:numPr>
-        <w:tabs>
-          <w:tab w:val="left" w:pos="838"/>
-        </w:tabs>
-        <w:ind w:left="838" w:hanging="359"/>
-        <w:rPr>
-          <w:rFonts w:ascii="Wingdings" w:hAnsi="Wingdings"/>
-          <w:color w:val="FF0000"/>
-        </w:rPr>
-      </w:pPr>
-      <w:r>
-        <w:rPr>
-          <w:color w:val="FF0000"/>
-        </w:rPr>
-        <w:t>Animation stop</w:t>
-      </w:r>
-      <w:r>
-        <w:rPr>
-          <w:color w:val="FF0000"/>
-        </w:rPr>
-        <w:t xml:space="preserve"> how to check that animation finished to play</w:t>
-      </w:r>
-    </w:p>
-    <w:p>
-      <w:pPr>
-        <w:pStyle w:val="ListParagraph"/>
-        <w:numPr>
-          <w:ilvl w:val="0"/>
-          <w:numId w:val="1"/>
-        </w:numPr>
-        <w:tabs>
-          <w:tab w:val="left" w:pos="838"/>
-        </w:tabs>
-        <w:rPr>
-          <w:color w:val="FF0000"/>
-        </w:rPr>
-      </w:pPr>
-      <w:r>
-        <w:rPr>
-          <w:color w:val="FF0000"/>
-        </w:rPr>
-        <w:t>sprites engine, smoke + fire</w:t>
-      </w:r>
-    </w:p>
-    <w:p>
-      <w:pPr>
-        <w:pStyle w:val="ListParagraph"/>
-        <w:numPr>
-          <w:ilvl w:val="0"/>
-          <w:numId w:val="1"/>
-        </w:numPr>
-        <w:tabs>
-          <w:tab w:val="left" w:pos="838"/>
-        </w:tabs>
-        <w:rPr>
-          <w:color w:val="FF0000"/>
-        </w:rPr>
-      </w:pPr>
-      <w:r>
-        <w:rPr>
-          <w:color w:val="FF0000"/>
-        </w:rPr>
-        <w:t xml:space="preserve">new line in text </w:t>
-      </w:r>
-      <w:r>
-        <w:rPr>
-          <w:color w:val="FF0000"/>
-        </w:rPr>
-        <w:t>?</w:t>
-      </w:r>
-    </w:p>
-    <w:p>
-      <w:pPr>
-        <w:pStyle w:val="ListParagraph"/>
-        <w:numPr>
-          <w:ilvl w:val="0"/>
-          <w:numId w:val="1"/>
-        </w:numPr>
-        <w:tabs>
-          <w:tab w:val="left" w:pos="838"/>
-        </w:tabs>
-        <w:rPr>
-          <w:color w:val="FF0000"/>
-        </w:rPr>
-      </w:pPr>
-      <w:r>
-        <w:rPr>
-          <w:color w:val="FF0000"/>
-        </w:rPr>
-        <w:t>objects loading in constructor or use some bool and load in init</w:t>
-      </w:r>
-      <w:r>
-        <w:rPr>
-          <w:color w:val="FF0000"/>
-        </w:rPr>
-        <w:t xml:space="preserve"> , to load properly when loading starts that’s why I used delete</w:t>
-      </w:r>
-      <w:r>
-        <w:rPr>
-          <w:color w:val="FF0000"/>
-        </w:rPr>
-        <w:t xml:space="preserve"> before</w:t>
-      </w:r>
-    </w:p>
-    <w:p>
-      <w:pPr>
-        <w:pStyle w:val="ListParagraph"/>
-        <w:numPr>
-          <w:ilvl w:val="0"/>
-          <w:numId w:val="1"/>
-        </w:numPr>
-        <w:tabs>
-          <w:tab w:val="left" w:pos="838"/>
-        </w:tabs>
-        <w:rPr>
-          <w:color w:val="FF0000"/>
-        </w:rPr>
-      </w:pPr>
-      <w:r>
-        <w:rPr>
-          <w:color w:val="FF0000"/>
-        </w:rPr>
-        <w:t>loading itself, how to do it before screen will loading spinning , why?</w:t>
-      </w:r>
-    </w:p>
-    <w:p>
-      <w:pPr>
-        <w:pStyle w:val="ListParagraph"/>
-        <w:numPr>
-          <w:ilvl w:val="0"/>
-          <w:numId w:val="1"/>
-        </w:numPr>
-        <w:tabs>
-          <w:tab w:val="left" w:pos="838"/>
-        </w:tabs>
-        <w:rPr>
-          <w:color w:val="FF0000"/>
-        </w:rPr>
-      </w:pPr>
-      <w:r>
-        <w:rPr>
-          <w:color w:val="FF0000"/>
-        </w:rPr>
-        <w:t>Constructor dialogBox</w:t>
-      </w:r>
-    </w:p>
-    <w:p>
-      <w:pPr>
-        <w:pStyle w:val="ListParagraph"/>
-        <w:numPr>
-          <w:ilvl w:val="0"/>
-          <w:numId w:val="1"/>
-        </w:numPr>
-        <w:tabs>
-          <w:tab w:val="left" w:pos="838"/>
-        </w:tabs>
-        <w:rPr>
-          <w:color w:val="FF0000"/>
-        </w:rPr>
-      </w:pPr>
-      <w:r>
-        <w:rPr>
-          <w:color w:val="FF0000"/>
-        </w:rPr>
-        <w:t>Why memory is not going down when killing enemies , debug Mode? Use Clone</w:t>
-      </w:r>
-      <w:r>
-        <w:rPr>
-          <w:color w:val="FF0000"/>
-        </w:rPr>
-        <w:t>?</w:t>
-      </w:r>
-      <w:r>
-        <w:rPr>
-          <w:color w:val="FF0000"/>
-        </w:rPr>
-        <w:t>?</w:t>
-      </w:r>
-      <w:r>
-        <w:rPr>
-          <w:color w:val="FF0000"/>
-        </w:rPr>
-        <w:t>?</w:t>
-      </w:r>
-    </w:p>
-    <w:p>
-      <w:pPr>
-        <w:pStyle w:val="ListParagraph"/>
-        <w:numPr>
-          <w:ilvl w:val="0"/>
-          <w:numId w:val="1"/>
-        </w:numPr>
-        <w:tabs>
-          <w:tab w:val="left" w:pos="838"/>
-        </w:tabs>
-        <w:rPr>
-          <w:color w:val="FF0000"/>
-        </w:rPr>
-      </w:pPr>
-      <w:r>
-        <w:rPr>
-          <w:color w:val="FF0000"/>
-        </w:rPr>
-        <w:t>If I delete localPortal Var?</w:t>
-      </w:r>
-    </w:p>
-    <w:p>
-      <w:pPr>
-        <w:tabs>
-          <w:tab w:val="left" w:pos="838"/>
-        </w:tabs>
-        <w:ind w:left="479"/>
-        <w:rPr>
-          <w:color w:val="FF0000"/>
-        </w:rPr>
-      </w:pPr>
+      </w:pPr>
+      <w:r>
+        <w:lastRenderedPageBreak/>
+        <w:t xml:space="preserve">Ask about enemy delete I </w:t>
+      </w:r>
+      <w:r>
+        <w:t>–</w:t>
+      </w:r>
+      <w:r>
+        <w:t xml:space="preserve"> </w:t>
+      </w:r>
+      <w:r>
+        <w:t>I ++</w:t>
+      </w:r>
     </w:p>
     <w:p>
       <w:pPr>
         <w:pStyle w:val="BodyText"/>
         <w:spacing w:before="9" w:line="213" w:lineRule="auto"/>
         <w:ind w:left="119" w:right="5141" w:firstLine="0"/>
-      </w:pPr>
-    </w:p>
-    <w:p>
-      <w:pPr>
-        <w:pStyle w:val="BodyText"/>
-        <w:spacing w:before="9" w:line="213" w:lineRule="auto"/>
-        <w:ind w:left="119" w:right="5141" w:firstLine="0"/>
-      </w:pPr>
-    </w:p>
-    <w:p>
-      <w:pPr>
-        <w:pStyle w:val="BodyText"/>
-        <w:spacing w:before="9" w:line="213" w:lineRule="auto"/>
-        <w:ind w:left="119" w:right="5141" w:firstLine="0"/>
-      </w:pPr>
-      <w:r>
-        <w:t>New Game after dead</w:t>
-      </w:r>
-    </w:p>
-    <w:p>
-      <w:pPr>
-        <w:tabs>
-          <w:tab w:val="left" w:pos="838"/>
-        </w:tabs>
-        <w:rPr>
-          <w:rFonts w:ascii="Wingdings" w:hAnsi="Wingdings"/>
-          <w:color w:val="FFC000"/>
-        </w:rPr>
-      </w:pPr>
-    </w:p>
-    <w:p>
-      <w:pPr>
-        <w:tabs>
-          <w:tab w:val="left" w:pos="838"/>
-        </w:tabs>
-        <w:rPr>
-          <w:rFonts w:ascii="Wingdings" w:hAnsi="Wingdings"/>
-          <w:color w:val="FFC000"/>
-          <w:lang w:val="en-GB"/>
-        </w:rPr>
       </w:pPr>
     </w:p>
     <w:sectPr>
@@ -5191,6 +5612,121 @@
     </w:lvl>
   </w:abstractNum>
   <w:abstractNum w:abstractNumId="2" w15:restartNumberingAfterBreak="0">
+    <w:nsid w:val="27E35878"/>
+    <w:multiLevelType w:val="hybridMultilevel"/>
+    <w:tmpl w:val="93F24F5A"/>
+    <w:lvl w:ilvl="0" w:tplc="32147554">
+      <w:numFmt w:val="bullet"/>
+      <w:lvlText w:val=""/>
+      <w:lvlJc w:val="left"/>
+      <w:pPr>
+        <w:ind w:left="720" w:hanging="360"/>
+      </w:pPr>
+      <w:rPr>
+        <w:rFonts w:ascii="Wingdings" w:eastAsia="Wingdings" w:hAnsi="Wingdings" w:cs="Wingdings" w:hint="default"/>
+        <w:spacing w:val="0"/>
+        <w:w w:val="99"/>
+        <w:lang w:val="en-US" w:eastAsia="en-US" w:bidi="ar-SA"/>
+      </w:rPr>
+    </w:lvl>
+    <w:lvl w:ilvl="1" w:tplc="08090003" w:tentative="1">
+      <w:start w:val="1"/>
+      <w:numFmt w:val="bullet"/>
+      <w:lvlText w:val="o"/>
+      <w:lvlJc w:val="left"/>
+      <w:pPr>
+        <w:ind w:left="1440" w:hanging="360"/>
+      </w:pPr>
+      <w:rPr>
+        <w:rFonts w:ascii="Courier New" w:hAnsi="Courier New" w:cs="Courier New" w:hint="default"/>
+      </w:rPr>
+    </w:lvl>
+    <w:lvl w:ilvl="2" w:tplc="08090005" w:tentative="1">
+      <w:start w:val="1"/>
+      <w:numFmt w:val="bullet"/>
+      <w:lvlText w:val=""/>
+      <w:lvlJc w:val="left"/>
+      <w:pPr>
+        <w:ind w:left="2160" w:hanging="360"/>
+      </w:pPr>
+      <w:rPr>
+        <w:rFonts w:ascii="Wingdings" w:hAnsi="Wingdings" w:hint="default"/>
+      </w:rPr>
+    </w:lvl>
+    <w:lvl w:ilvl="3" w:tplc="08090001" w:tentative="1">
+      <w:start w:val="1"/>
+      <w:numFmt w:val="bullet"/>
+      <w:lvlText w:val=""/>
+      <w:lvlJc w:val="left"/>
+      <w:pPr>
+        <w:ind w:left="2880" w:hanging="360"/>
+      </w:pPr>
+      <w:rPr>
+        <w:rFonts w:ascii="Symbol" w:hAnsi="Symbol" w:hint="default"/>
+      </w:rPr>
+    </w:lvl>
+    <w:lvl w:ilvl="4" w:tplc="08090003" w:tentative="1">
+      <w:start w:val="1"/>
+      <w:numFmt w:val="bullet"/>
+      <w:lvlText w:val="o"/>
+      <w:lvlJc w:val="left"/>
+      <w:pPr>
+        <w:ind w:left="3600" w:hanging="360"/>
+      </w:pPr>
+      <w:rPr>
+        <w:rFonts w:ascii="Courier New" w:hAnsi="Courier New" w:cs="Courier New" w:hint="default"/>
+      </w:rPr>
+    </w:lvl>
+    <w:lvl w:ilvl="5" w:tplc="08090005" w:tentative="1">
+      <w:start w:val="1"/>
+      <w:numFmt w:val="bullet"/>
+      <w:lvlText w:val=""/>
+      <w:lvlJc w:val="left"/>
+      <w:pPr>
+        <w:ind w:left="4320" w:hanging="360"/>
+      </w:pPr>
+      <w:rPr>
+        <w:rFonts w:ascii="Wingdings" w:hAnsi="Wingdings" w:hint="default"/>
+      </w:rPr>
+    </w:lvl>
+    <w:lvl w:ilvl="6" w:tplc="08090001" w:tentative="1">
+      <w:start w:val="1"/>
+      <w:numFmt w:val="bullet"/>
+      <w:lvlText w:val=""/>
+      <w:lvlJc w:val="left"/>
+      <w:pPr>
+        <w:ind w:left="5040" w:hanging="360"/>
+      </w:pPr>
+      <w:rPr>
+        <w:rFonts w:ascii="Symbol" w:hAnsi="Symbol" w:hint="default"/>
+      </w:rPr>
+    </w:lvl>
+    <w:lvl w:ilvl="7" w:tplc="08090003" w:tentative="1">
+      <w:start w:val="1"/>
+      <w:numFmt w:val="bullet"/>
+      <w:lvlText w:val="o"/>
+      <w:lvlJc w:val="left"/>
+      <w:pPr>
+        <w:ind w:left="5760" w:hanging="360"/>
+      </w:pPr>
+      <w:rPr>
+        <w:rFonts w:ascii="Courier New" w:hAnsi="Courier New" w:cs="Courier New" w:hint="default"/>
+      </w:rPr>
+    </w:lvl>
+    <w:lvl w:ilvl="8" w:tplc="08090005" w:tentative="1">
+      <w:start w:val="1"/>
+      <w:numFmt w:val="bullet"/>
+      <w:lvlText w:val=""/>
+      <w:lvlJc w:val="left"/>
+      <w:pPr>
+        <w:ind w:left="6480" w:hanging="360"/>
+      </w:pPr>
+      <w:rPr>
+        <w:rFonts w:ascii="Wingdings" w:hAnsi="Wingdings" w:hint="default"/>
+      </w:rPr>
+    </w:lvl>
+  </w:abstractNum>
+  <w:abstractNum w:abstractNumId="3" w15:restartNumberingAfterBreak="0">
     <w:nsid w:val="563876EC"/>
     <w:multiLevelType w:val="hybridMultilevel"/>
     <w:tmpl w:val="2B665B78"/>
@@ -5307,10 +5843,13 @@
     <w:abstractNumId w:val="0"/>
   </w:num>
   <w:num w:numId="2" w16cid:durableId="865485733">
-    <w:abstractNumId w:val="2"/>
+    <w:abstractNumId w:val="3"/>
   </w:num>
   <w:num w:numId="3" w16cid:durableId="187446836">
     <w:abstractNumId w:val="1"/>
+  </w:num>
+  <w:num w:numId="4" w16cid:durableId="358700505">
+    <w:abstractNumId w:val="2"/>
   </w:num>
 </w:numbering>
 </file>
@@ -6071,4 +6610,16 @@
   <a:objectDefaults/>
   <a:extraClrSchemeLst/>
 </a:theme>
+</file>
+
+<file path=customXml/item1.xml><?xml version="1.0" encoding="utf-8"?>
+<b:Sources xmlns:b="http://schemas.openxmlformats.org/officeDocument/2006/bibliography" xmlns="http://schemas.openxmlformats.org/officeDocument/2006/bibliography" SelectedStyle="\APASixthEditionOfficeOnline.xsl" StyleName="APA" Version="6"/>
+</file>
+
+<file path=customXml/itemProps1.xml><?xml version="1.0" encoding="utf-8"?>
+<ds:datastoreItem xmlns:ds="http://schemas.openxmlformats.org/officeDocument/2006/customXml" ds:itemID="{F03D59CE-B096-4D95-8EF6-72DC736972BD}">
+  <ds:schemaRefs>
+    <ds:schemaRef ds:uri="http://schemas.openxmlformats.org/officeDocument/2006/bibliography"/>
+  </ds:schemaRefs>
+</ds:datastoreItem>
 </file>
</xml_diff>

<commit_message>
pause mode , dash
</commit_message>
<xml_diff>
--- a/Game/Programming_Implement_Plan.docx
+++ b/Game/Programming_Implement_Plan.docx
@@ -477,9 +477,8 @@
           <w:sz w:val="18"/>
           <w:szCs w:val="18"/>
         </w:rPr>
-        <w:t xml:space="preserve">If mouse and player </w:t>
-      </w:r>
-      <w:proofErr w:type="gramStart"/>
+        <w:t>If mouse and player looks in the same direction run forward</w:t>
+      </w:r>
       <w:r>
         <w:rPr>
           <w:b/>
@@ -489,29 +488,6 @@
           <w:sz w:val="18"/>
           <w:szCs w:val="18"/>
         </w:rPr>
-        <w:t>looks</w:t>
-      </w:r>
-      <w:proofErr w:type="gramEnd"/>
-      <w:r>
-        <w:rPr>
-          <w:b/>
-          <w:bCs/>
-          <w:color w:val="FF0000"/>
-          <w:spacing w:val="-2"/>
-          <w:sz w:val="18"/>
-          <w:szCs w:val="18"/>
-        </w:rPr>
-        <w:t xml:space="preserve"> in the same direction run forward</w:t>
-      </w:r>
-      <w:r>
-        <w:rPr>
-          <w:b/>
-          <w:bCs/>
-          <w:color w:val="FF0000"/>
-          <w:spacing w:val="-2"/>
-          <w:sz w:val="18"/>
-          <w:szCs w:val="18"/>
-        </w:rPr>
         <w:t xml:space="preserve"> animation</w:t>
       </w:r>
     </w:p>
@@ -814,7 +790,6 @@
           <w:color w:val="00B050"/>
         </w:rPr>
       </w:pPr>
-      <w:proofErr w:type="spellStart"/>
       <w:r>
         <w:rPr>
           <w:color w:val="00B050"/>
@@ -822,7 +797,6 @@
         </w:rPr>
         <w:t>ArmorBar</w:t>
       </w:r>
-      <w:proofErr w:type="spellEnd"/>
     </w:p>
     <w:p>
       <w:pPr>
@@ -948,33 +922,8 @@
           <w:color w:val="00B050"/>
           <w:spacing w:val="-5"/>
         </w:rPr>
-        <w:t xml:space="preserve"> </w:t>
-      </w:r>
-      <w:proofErr w:type="spellStart"/>
-      <w:r>
-        <w:rPr>
-          <w:color w:val="00B050"/>
-          <w:spacing w:val="-5"/>
-        </w:rPr>
-        <w:t>GetTime</w:t>
-      </w:r>
-      <w:proofErr w:type="spellEnd"/>
-      <w:r>
-        <w:rPr>
-          <w:color w:val="00B050"/>
-          <w:spacing w:val="-5"/>
-        </w:rPr>
-        <w:t xml:space="preserve"> – </w:t>
-      </w:r>
-      <w:proofErr w:type="spellStart"/>
-      <w:r>
-        <w:rPr>
-          <w:color w:val="00B050"/>
-          <w:spacing w:val="-5"/>
-        </w:rPr>
-        <w:t>gettime</w:t>
-      </w:r>
-      <w:proofErr w:type="spellEnd"/>
+        <w:t xml:space="preserve"> GetTime – gettime</w:t>
+      </w:r>
     </w:p>
     <w:p>
       <w:pPr>
@@ -1512,21 +1461,12 @@
         </w:rPr>
         <w:t xml:space="preserve"> </w:t>
       </w:r>
-      <w:proofErr w:type="spellStart"/>
       <w:r>
         <w:rPr>
           <w:color w:val="00B050"/>
           <w:lang w:val="ru-RU"/>
         </w:rPr>
-        <w:t>delay</w:t>
-      </w:r>
-      <w:proofErr w:type="spellEnd"/>
-      <w:r>
-        <w:rPr>
-          <w:color w:val="00B050"/>
-          <w:lang w:val="ru-RU"/>
-        </w:rPr>
-        <w:t xml:space="preserve"> </w:t>
+        <w:t xml:space="preserve">delay </w:t>
       </w:r>
       <w:r>
         <w:rPr>
@@ -2064,7 +2004,6 @@
         </w:rPr>
         <w:t xml:space="preserve"> </w:t>
       </w:r>
-      <w:proofErr w:type="gramStart"/>
       <w:r>
         <w:rPr>
           <w:color w:val="00B050"/>
@@ -2072,7 +2011,6 @@
         </w:rPr>
         <w:t>attackers</w:t>
       </w:r>
-      <w:proofErr w:type="gramEnd"/>
     </w:p>
     <w:p>
       <w:pPr>
@@ -3238,7 +3176,6 @@
         </w:rPr>
         <w:t xml:space="preserve"> </w:t>
       </w:r>
-      <w:proofErr w:type="gramStart"/>
       <w:r>
         <w:rPr>
           <w:color w:val="00B050"/>
@@ -3246,7 +3183,6 @@
         </w:rPr>
         <w:t>model</w:t>
       </w:r>
-      <w:proofErr w:type="gramEnd"/>
     </w:p>
     <w:p>
       <w:pPr>
@@ -3373,62 +3309,24 @@
           <w:spacing w:val="-2"/>
           <w:lang w:val="en-GB"/>
         </w:rPr>
-        <w:t xml:space="preserve">  download </w:t>
-      </w:r>
-      <w:proofErr w:type="spellStart"/>
+        <w:t xml:space="preserve">  download btns as a separate images</w:t>
+      </w:r>
       <w:r>
         <w:rPr>
           <w:color w:val="00B050"/>
           <w:spacing w:val="-2"/>
           <w:lang w:val="en-GB"/>
         </w:rPr>
-        <w:t>btns</w:t>
-      </w:r>
-      <w:proofErr w:type="spellEnd"/>
+        <w:t xml:space="preserve"> and set position in game</w:t>
+      </w:r>
       <w:r>
         <w:rPr>
           <w:color w:val="00B050"/>
           <w:spacing w:val="-2"/>
           <w:lang w:val="en-GB"/>
         </w:rPr>
-        <w:t xml:space="preserve"> as a </w:t>
-      </w:r>
-      <w:proofErr w:type="gramStart"/>
-      <w:r>
-        <w:rPr>
-          <w:color w:val="00B050"/>
-          <w:spacing w:val="-2"/>
-          <w:lang w:val="en-GB"/>
-        </w:rPr>
-        <w:t>separate images</w:t>
-      </w:r>
-      <w:proofErr w:type="gramEnd"/>
-      <w:r>
-        <w:rPr>
-          <w:color w:val="00B050"/>
-          <w:spacing w:val="-2"/>
-          <w:lang w:val="en-GB"/>
-        </w:rPr>
-        <w:t xml:space="preserve"> and set position in game</w:t>
-      </w:r>
-      <w:r>
-        <w:rPr>
-          <w:color w:val="00B050"/>
-          <w:spacing w:val="-2"/>
-          <w:lang w:val="en-GB"/>
-        </w:rPr>
-        <w:t xml:space="preserve"> + show </w:t>
-      </w:r>
-      <w:proofErr w:type="spellStart"/>
-      <w:r>
-        <w:rPr>
-          <w:color w:val="00B050"/>
-          <w:spacing w:val="-2"/>
-          <w:lang w:val="en-GB"/>
-        </w:rPr>
-        <w:t>resorces</w:t>
-      </w:r>
-      <w:proofErr w:type="spellEnd"/>
+        <w:t xml:space="preserve"> + show resorces</w:t>
+      </w:r>
     </w:p>
     <w:p>
       <w:pPr>
@@ -3959,34 +3857,14 @@
           <w:color w:val="00B050"/>
         </w:rPr>
       </w:pPr>
-      <w:proofErr w:type="spellStart"/>
-      <w:r>
-        <w:rPr>
-          <w:b/>
-          <w:bCs/>
-          <w:color w:val="00B050"/>
-        </w:rPr>
-        <w:t>init</w:t>
-      </w:r>
-      <w:proofErr w:type="spellEnd"/>
-      <w:r>
-        <w:rPr>
-          <w:b/>
-          <w:bCs/>
-          <w:color w:val="00B050"/>
-        </w:rPr>
-        <w:t xml:space="preserve"> scene crashed ship with fire and smoke + </w:t>
-      </w:r>
-      <w:proofErr w:type="gramStart"/>
-      <w:r>
-        <w:rPr>
-          <w:b/>
-          <w:bCs/>
-          <w:color w:val="00B050"/>
-        </w:rPr>
-        <w:t>dialog</w:t>
-      </w:r>
-      <w:proofErr w:type="gramEnd"/>
+      <w:r>
+        <w:rPr>
+          <w:b/>
+          <w:bCs/>
+          <w:color w:val="00B050"/>
+        </w:rPr>
+        <w:t>init scene crashed ship with fire and smoke + dialog</w:t>
+      </w:r>
     </w:p>
     <w:p>
       <w:pPr>
@@ -3999,12 +3877,12 @@
           <w:tab w:val="left" w:pos="838"/>
         </w:tabs>
         <w:rPr>
-          <w:color w:val="00B0F0"/>
-        </w:rPr>
-      </w:pPr>
-      <w:r>
-        <w:rPr>
-          <w:color w:val="00B0F0"/>
+          <w:color w:val="00B050"/>
+        </w:rPr>
+      </w:pPr>
+      <w:r>
+        <w:rPr>
+          <w:color w:val="00B050"/>
         </w:rPr>
         <w:t>portal final cutscene</w:t>
       </w:r>
@@ -4035,14 +3913,12 @@
         </w:rPr>
         <w:t xml:space="preserve"> </w:t>
       </w:r>
-      <w:proofErr w:type="gramStart"/>
       <w:r>
         <w:rPr>
           <w:spacing w:val="-5"/>
         </w:rPr>
         <w:t>box</w:t>
       </w:r>
-      <w:proofErr w:type="gramEnd"/>
     </w:p>
     <w:p>
       <w:pPr>
@@ -4239,25 +4115,7 @@
           <w:bCs/>
           <w:color w:val="7030A0"/>
         </w:rPr>
-        <w:t xml:space="preserve">music, engine , crash, </w:t>
-      </w:r>
-      <w:proofErr w:type="spellStart"/>
-      <w:r>
-        <w:rPr>
-          <w:b/>
-          <w:bCs/>
-          <w:color w:val="7030A0"/>
-        </w:rPr>
-        <w:t>etc</w:t>
-      </w:r>
-      <w:proofErr w:type="spellEnd"/>
-      <w:r>
-        <w:rPr>
-          <w:b/>
-          <w:bCs/>
-          <w:color w:val="7030A0"/>
-        </w:rPr>
-        <w:t xml:space="preserve"> sound</w:t>
+        <w:t>music, engine , crash, etc sound</w:t>
       </w:r>
     </w:p>
     <w:p>
@@ -4296,7 +4154,6 @@
         </w:rPr>
         <w:t xml:space="preserve"> </w:t>
       </w:r>
-      <w:proofErr w:type="gramStart"/>
       <w:r>
         <w:rPr>
           <w:b/>
@@ -4306,7 +4163,6 @@
         </w:rPr>
         <w:t>effects</w:t>
       </w:r>
-      <w:proofErr w:type="gramEnd"/>
     </w:p>
     <w:p>
       <w:pPr>
@@ -4415,7 +4271,6 @@
           <w:color w:val="92D050"/>
         </w:rPr>
       </w:pPr>
-      <w:proofErr w:type="spellStart"/>
       <w:r>
         <w:rPr>
           <w:color w:val="92D050"/>
@@ -4423,7 +4278,6 @@
         </w:rPr>
         <w:t>Skydome</w:t>
       </w:r>
-      <w:proofErr w:type="spellEnd"/>
     </w:p>
     <w:p>
       <w:pPr>
@@ -4662,6 +4516,12 @@
           <w:color w:val="FF0000"/>
         </w:rPr>
       </w:pPr>
+      <w:r>
+        <w:rPr>
+          <w:color w:val="FF0000"/>
+        </w:rPr>
+        <w:t xml:space="preserve">  Enemy Delete</w:t>
+      </w:r>
     </w:p>
     <w:p>
       <w:pPr>
@@ -4684,11 +4544,6 @@
     </w:p>
     <w:p>
       <w:pPr>
-        <w:pStyle w:val="ListParagraph"/>
-        <w:numPr>
-          <w:ilvl w:val="0"/>
-          <w:numId w:val="1"/>
-        </w:numPr>
         <w:tabs>
           <w:tab w:val="left" w:pos="838"/>
         </w:tabs>
@@ -4696,143 +4551,6 @@
           <w:color w:val="FF0000"/>
         </w:rPr>
       </w:pPr>
-      <w:r>
-        <w:rPr>
-          <w:color w:val="FF0000"/>
-        </w:rPr>
-        <w:lastRenderedPageBreak/>
-        <w:t xml:space="preserve">Constructor </w:t>
-      </w:r>
-      <w:proofErr w:type="spellStart"/>
-      <w:r>
-        <w:rPr>
-          <w:color w:val="FF0000"/>
-        </w:rPr>
-        <w:t>dialogBox</w:t>
-      </w:r>
-      <w:proofErr w:type="spellEnd"/>
-    </w:p>
-    <w:p>
-      <w:pPr>
-        <w:pStyle w:val="ListParagraph"/>
-        <w:numPr>
-          <w:ilvl w:val="0"/>
-          <w:numId w:val="1"/>
-        </w:numPr>
-        <w:tabs>
-          <w:tab w:val="left" w:pos="838"/>
-        </w:tabs>
-        <w:rPr>
-          <w:color w:val="FF0000"/>
-        </w:rPr>
-      </w:pPr>
-      <w:r>
-        <w:rPr>
-          <w:color w:val="FF0000"/>
-        </w:rPr>
-        <w:t>UI</w:t>
-      </w:r>
-    </w:p>
-    <w:p>
-      <w:pPr>
-        <w:pStyle w:val="ListParagraph"/>
-        <w:numPr>
-          <w:ilvl w:val="0"/>
-          <w:numId w:val="1"/>
-        </w:numPr>
-        <w:tabs>
-          <w:tab w:val="left" w:pos="838"/>
-        </w:tabs>
-        <w:rPr>
-          <w:color w:val="FF0000"/>
-        </w:rPr>
-      </w:pPr>
-      <w:r>
-        <w:rPr>
-          <w:color w:val="FF0000"/>
-        </w:rPr>
-        <w:t xml:space="preserve">New game / </w:t>
-      </w:r>
-      <w:proofErr w:type="spellStart"/>
-      <w:r>
-        <w:rPr>
-          <w:color w:val="FF0000"/>
-        </w:rPr>
-        <w:t>reastart</w:t>
-      </w:r>
-      <w:proofErr w:type="spellEnd"/>
-      <w:r>
-        <w:rPr>
-          <w:color w:val="FF0000"/>
-        </w:rPr>
-        <w:t xml:space="preserve"> game / end game / death logic</w:t>
-      </w:r>
-      <w:r>
-        <w:rPr>
-          <w:color w:val="FF0000"/>
-        </w:rPr>
-        <w:t xml:space="preserve"> fix</w:t>
-      </w:r>
-      <w:r>
-        <w:rPr>
-          <w:color w:val="FF0000"/>
-          <w:lang w:val="en-GB"/>
-        </w:rPr>
-        <w:t xml:space="preserve">+ </w:t>
-      </w:r>
-      <w:r>
-        <w:rPr>
-          <w:color w:val="FF0000"/>
-        </w:rPr>
-        <w:t xml:space="preserve">time stop before game </w:t>
-      </w:r>
-      <w:proofErr w:type="gramStart"/>
-      <w:r>
-        <w:rPr>
-          <w:color w:val="FF0000"/>
-        </w:rPr>
-        <w:t>start</w:t>
-      </w:r>
-      <w:proofErr w:type="gramEnd"/>
-    </w:p>
-    <w:p>
-      <w:pPr>
-        <w:pStyle w:val="ListParagraph"/>
-        <w:tabs>
-          <w:tab w:val="left" w:pos="838"/>
-        </w:tabs>
-        <w:ind w:left="839" w:firstLine="0"/>
-        <w:rPr>
-          <w:color w:val="FF0000"/>
-        </w:rPr>
-      </w:pPr>
-    </w:p>
-    <w:p>
-      <w:pPr>
-        <w:pStyle w:val="ListParagraph"/>
-        <w:numPr>
-          <w:ilvl w:val="0"/>
-          <w:numId w:val="1"/>
-        </w:numPr>
-        <w:tabs>
-          <w:tab w:val="left" w:pos="838"/>
-        </w:tabs>
-        <w:rPr>
-          <w:color w:val="FF0000"/>
-        </w:rPr>
-      </w:pPr>
-      <w:r>
-        <w:rPr>
-          <w:color w:val="FF0000"/>
-        </w:rPr>
-        <w:t>Dash to mouse</w:t>
-      </w:r>
-      <w:r>
-        <w:rPr>
-          <w:color w:val="FF0000"/>
-        </w:rPr>
-        <w:t xml:space="preserve"> + animation + hit stan</w:t>
-      </w:r>
     </w:p>
     <w:p>
       <w:pPr>
@@ -4867,32 +4585,84 @@
     </w:p>
     <w:p>
       <w:pPr>
-        <w:tabs>
-          <w:tab w:val="left" w:pos="838"/>
-        </w:tabs>
-        <w:ind w:left="479"/>
+        <w:pStyle w:val="ListParagraph"/>
+        <w:numPr>
+          <w:ilvl w:val="0"/>
+          <w:numId w:val="1"/>
+        </w:numPr>
+        <w:tabs>
+          <w:tab w:val="left" w:pos="838"/>
+        </w:tabs>
+        <w:ind w:left="838" w:hanging="359"/>
         <w:rPr>
           <w:rFonts w:ascii="Wingdings" w:hAnsi="Wingdings"/>
           <w:color w:val="FF0000"/>
         </w:rPr>
       </w:pPr>
-    </w:p>
-    <w:p>
-      <w:pPr>
-        <w:pStyle w:val="ListParagraph"/>
-        <w:numPr>
-          <w:ilvl w:val="0"/>
-          <w:numId w:val="1"/>
-        </w:numPr>
-        <w:tabs>
-          <w:tab w:val="left" w:pos="838"/>
-        </w:tabs>
-        <w:ind w:left="838" w:hanging="359"/>
+      <w:r>
+        <w:rPr>
+          <w:color w:val="FF0000"/>
+        </w:rPr>
+        <w:t xml:space="preserve"> hit stan</w:t>
+      </w:r>
+      <w:r>
+        <w:rPr>
+          <w:color w:val="FF0000"/>
+        </w:rPr>
+        <w:t>lock</w:t>
+      </w:r>
+      <w:r>
+        <w:rPr>
+          <w:color w:val="FF0000"/>
+        </w:rPr>
+        <w:t xml:space="preserve"> + loot</w:t>
+      </w:r>
+    </w:p>
+    <w:p>
+      <w:pPr>
+        <w:tabs>
+          <w:tab w:val="left" w:pos="838"/>
+        </w:tabs>
+        <w:ind w:left="479"/>
+        <w:rPr>
+          <w:color w:val="FF0000"/>
+        </w:rPr>
+      </w:pPr>
+      <w:r>
+        <w:rPr>
+          <w:color w:val="FF0000"/>
+        </w:rPr>
+        <w:t xml:space="preserve"> </w:t>
+      </w:r>
+    </w:p>
+    <w:p>
+      <w:pPr>
+        <w:tabs>
+          <w:tab w:val="left" w:pos="838"/>
+        </w:tabs>
+        <w:ind w:left="479"/>
         <w:rPr>
           <w:rFonts w:ascii="Wingdings" w:hAnsi="Wingdings"/>
           <w:color w:val="FF0000"/>
         </w:rPr>
       </w:pPr>
+    </w:p>
+    <w:p>
+      <w:pPr>
+        <w:pStyle w:val="ListParagraph"/>
+        <w:numPr>
+          <w:ilvl w:val="0"/>
+          <w:numId w:val="1"/>
+        </w:numPr>
+        <w:tabs>
+          <w:tab w:val="left" w:pos="838"/>
+        </w:tabs>
+        <w:ind w:left="838" w:hanging="359"/>
+        <w:rPr>
+          <w:rFonts w:ascii="Wingdings" w:hAnsi="Wingdings"/>
+          <w:color w:val="FF0000"/>
+        </w:rPr>
+      </w:pPr>
       <w:r>
         <w:rPr>
           <w:color w:val="FF0000"/>
@@ -4912,100 +4682,64 @@
           <w:color w:val="FF0000"/>
           <w:spacing w:val="-2"/>
         </w:rPr>
-        <w:t xml:space="preserve">(If mouse and player </w:t>
-      </w:r>
-      <w:proofErr w:type="gramStart"/>
-      <w:r>
-        <w:rPr>
+        <w:t>(If mouse and player looks in the same direction run forward animatio</w:t>
+      </w:r>
+    </w:p>
+    <w:p>
+      <w:pPr>
+        <w:pStyle w:val="ListParagraph"/>
+        <w:numPr>
+          <w:ilvl w:val="0"/>
+          <w:numId w:val="1"/>
+        </w:numPr>
+        <w:tabs>
+          <w:tab w:val="left" w:pos="838"/>
+        </w:tabs>
+        <w:ind w:left="838" w:hanging="359"/>
+        <w:rPr>
+          <w:rFonts w:ascii="Wingdings" w:hAnsi="Wingdings"/>
+          <w:b/>
+          <w:bCs/>
           <w:color w:val="FF0000"/>
-          <w:spacing w:val="-2"/>
-        </w:rPr>
-        <w:t>looks</w:t>
-      </w:r>
-      <w:proofErr w:type="gramEnd"/>
-      <w:r>
-        <w:rPr>
+        </w:rPr>
+      </w:pPr>
+      <w:r>
+        <w:rPr>
+          <w:b/>
+          <w:bCs/>
           <w:color w:val="FF0000"/>
           <w:spacing w:val="-2"/>
         </w:rPr>
-        <w:t xml:space="preserve"> in the same direction run forward </w:t>
-      </w:r>
-      <w:proofErr w:type="spellStart"/>
-      <w:r>
-        <w:rPr>
+        <w:t xml:space="preserve">Adjust enemy spawn, attack rate ,speed,hp etc. </w:t>
+      </w:r>
+    </w:p>
+    <w:p>
+      <w:pPr>
+        <w:pStyle w:val="ListParagraph"/>
+        <w:numPr>
+          <w:ilvl w:val="0"/>
+          <w:numId w:val="1"/>
+        </w:numPr>
+        <w:tabs>
+          <w:tab w:val="left" w:pos="838"/>
+        </w:tabs>
+        <w:ind w:left="838" w:hanging="359"/>
+        <w:rPr>
+          <w:rFonts w:ascii="Wingdings" w:hAnsi="Wingdings"/>
+          <w:b/>
+          <w:bCs/>
           <w:color w:val="FF0000"/>
-          <w:spacing w:val="-2"/>
-        </w:rPr>
-        <w:t>animatio</w:t>
-      </w:r>
-      <w:proofErr w:type="spellEnd"/>
-    </w:p>
-    <w:p>
-      <w:pPr>
-        <w:pStyle w:val="ListParagraph"/>
-        <w:numPr>
-          <w:ilvl w:val="0"/>
-          <w:numId w:val="1"/>
-        </w:numPr>
-        <w:tabs>
-          <w:tab w:val="left" w:pos="838"/>
-        </w:tabs>
-        <w:ind w:left="838" w:hanging="359"/>
-        <w:rPr>
-          <w:rFonts w:ascii="Wingdings" w:hAnsi="Wingdings"/>
+        </w:rPr>
+      </w:pPr>
+      <w:r>
+        <w:rPr>
           <w:b/>
           <w:bCs/>
           <w:color w:val="FF0000"/>
-        </w:rPr>
-      </w:pPr>
-      <w:r>
-        <w:rPr>
-          <w:b/>
-          <w:bCs/>
-          <w:color w:val="FF0000"/>
-          <w:spacing w:val="-2"/>
-        </w:rPr>
-        <w:t>Adjust enemy spawn, attack rate ,</w:t>
-      </w:r>
-      <w:proofErr w:type="spellStart"/>
-      <w:r>
-        <w:rPr>
-          <w:b/>
-          <w:bCs/>
-          <w:color w:val="FF0000"/>
-          <w:spacing w:val="-2"/>
-        </w:rPr>
-        <w:t>speed,hp</w:t>
-      </w:r>
-      <w:proofErr w:type="spellEnd"/>
-      <w:r>
-        <w:rPr>
-          <w:b/>
-          <w:bCs/>
-          <w:color w:val="FF0000"/>
-          <w:spacing w:val="-2"/>
-        </w:rPr>
-        <w:t xml:space="preserve"> etc. </w:t>
-      </w:r>
-    </w:p>
-    <w:p>
-      <w:pPr>
-        <w:pStyle w:val="ListParagraph"/>
-        <w:numPr>
-          <w:ilvl w:val="0"/>
-          <w:numId w:val="1"/>
-        </w:numPr>
-        <w:tabs>
-          <w:tab w:val="left" w:pos="838"/>
-        </w:tabs>
-        <w:ind w:left="838" w:hanging="359"/>
-        <w:rPr>
-          <w:rFonts w:ascii="Wingdings" w:hAnsi="Wingdings"/>
-          <w:b/>
-          <w:bCs/>
-          <w:color w:val="FF0000"/>
-        </w:rPr>
-      </w:pPr>
+          <w:spacing w:val="-2"/>
+        </w:rPr>
+        <w:t xml:space="preserve">Enemy / Player </w:t>
+      </w:r>
       <w:r>
         <w:rPr>
           <w:b/>
@@ -5228,25 +4962,7 @@
           <w:bCs/>
           <w:color w:val="7030A0"/>
         </w:rPr>
-        <w:t xml:space="preserve">music, engine , crash, </w:t>
-      </w:r>
-      <w:proofErr w:type="spellStart"/>
-      <w:r>
-        <w:rPr>
-          <w:b/>
-          <w:bCs/>
-          <w:color w:val="7030A0"/>
-        </w:rPr>
-        <w:t>etc</w:t>
-      </w:r>
-      <w:proofErr w:type="spellEnd"/>
-      <w:r>
-        <w:rPr>
-          <w:b/>
-          <w:bCs/>
-          <w:color w:val="7030A0"/>
-        </w:rPr>
-        <w:t xml:space="preserve"> sound</w:t>
+        <w:t>music, engine , crash, etc sound</w:t>
       </w:r>
     </w:p>
     <w:p>
@@ -5285,7 +5001,6 @@
         </w:rPr>
         <w:t xml:space="preserve"> </w:t>
       </w:r>
-      <w:proofErr w:type="gramStart"/>
       <w:r>
         <w:rPr>
           <w:b/>
@@ -5295,7 +5010,6 @@
         </w:rPr>
         <w:t>effects</w:t>
       </w:r>
-      <w:proofErr w:type="gramEnd"/>
     </w:p>
     <w:p/>
     <w:p>
@@ -5327,6 +5041,90 @@
     <w:p>
       <w:r>
         <w:br w:type="page"/>
+      </w:r>
+    </w:p>
+    <w:p>
+      <w:pPr>
+        <w:pStyle w:val="BodyText"/>
+        <w:spacing w:before="9" w:line="213" w:lineRule="auto"/>
+        <w:ind w:left="0" w:right="5141" w:firstLine="0"/>
+      </w:pPr>
+      <w:r>
+        <w:lastRenderedPageBreak/>
+        <w:t xml:space="preserve">about enemy delete I </w:t>
+      </w:r>
+      <w:r>
+        <w:t>–</w:t>
+      </w:r>
+      <w:r>
+        <w:t xml:space="preserve"> </w:t>
+      </w:r>
+      <w:r>
+        <w:t>I ++</w:t>
+      </w:r>
+    </w:p>
+    <w:p>
+      <w:pPr>
+        <w:tabs>
+          <w:tab w:val="left" w:pos="838"/>
+        </w:tabs>
+        <w:rPr>
+          <w:color w:val="FF0000"/>
+          <w:spacing w:val="-5"/>
+        </w:rPr>
+      </w:pPr>
+      <w:r>
+        <w:rPr>
+          <w:color w:val="FF0000"/>
+          <w:spacing w:val="-5"/>
+        </w:rPr>
+        <w:t>Enemy clone</w:t>
+      </w:r>
+      <w:r>
+        <w:rPr>
+          <w:color w:val="FF0000"/>
+          <w:spacing w:val="-5"/>
+        </w:rPr>
+        <w:t xml:space="preserve"> why still loading</w:t>
+      </w:r>
+    </w:p>
+    <w:p>
+      <w:pPr>
+        <w:tabs>
+          <w:tab w:val="left" w:pos="838"/>
+        </w:tabs>
+        <w:rPr>
+          <w:rFonts w:ascii="Wingdings" w:hAnsi="Wingdings"/>
+          <w:color w:val="FF0000"/>
+        </w:rPr>
+      </w:pPr>
+      <w:r>
+        <w:rPr>
+          <w:color w:val="FF0000"/>
+          <w:spacing w:val="-5"/>
+        </w:rPr>
+        <w:t>personal game platformer hit test</w:t>
+      </w:r>
+      <w:r>
+        <w:rPr>
+          <w:color w:val="FF0000"/>
+          <w:spacing w:val="-5"/>
+        </w:rPr>
+        <w:t xml:space="preserve"> with ground</w:t>
+      </w:r>
+      <w:r>
+        <w:rPr>
+          <w:color w:val="FF0000"/>
+          <w:spacing w:val="-5"/>
+        </w:rPr>
+        <w:t>!</w:t>
+      </w:r>
+      <w:r>
+        <w:rPr>
+          <w:color w:val="FF0000"/>
+          <w:spacing w:val="-5"/>
+        </w:rPr>
+        <w:t xml:space="preserve"> To flour</w:t>
       </w:r>
     </w:p>
     <w:p>
@@ -5335,19 +5133,6 @@
         <w:spacing w:before="9" w:line="213" w:lineRule="auto"/>
         <w:ind w:left="119" w:right="5141" w:firstLine="0"/>
       </w:pPr>
-      <w:r>
-        <w:lastRenderedPageBreak/>
-        <w:t xml:space="preserve">Ask about enemy delete I </w:t>
-      </w:r>
-      <w:r>
-        <w:t>–</w:t>
-      </w:r>
-      <w:r>
-        <w:t xml:space="preserve"> </w:t>
-      </w:r>
-      <w:r>
-        <w:t>I ++</w:t>
-      </w:r>
     </w:p>
     <w:p>
       <w:pPr>

</xml_diff>